<commit_message>
Included more required features.
</commit_message>
<xml_diff>
--- a/Requirements.docx
+++ b/Requirements.docx
@@ -1459,6 +1459,9 @@
         </w:numPr>
       </w:pPr>
       <w:r>
+        <w:rPr>
+          <w:highlight w:val="green"/>
+        </w:rPr>
         <w:t>Uses a professional looking logo image. (1 mark)</w:t>
       </w:r>
     </w:p>
@@ -1612,15 +1615,27 @@
               <w:ind w:left="360"/>
             </w:pPr>
             <w:r>
+              <w:rPr>
+                <w:highlight w:val="green"/>
+              </w:rPr>
               <w:t xml:space="preserve">Include an image beside the product description. (Not shown in picture)  </w:t>
             </w:r>
             <w:r>
+              <w:rPr>
+                <w:highlight w:val="green"/>
+              </w:rPr>
               <w:t>Use appropriate</w:t>
             </w:r>
             <w:r>
+              <w:rPr>
+                <w:highlight w:val="green"/>
+              </w:rPr>
               <w:t xml:space="preserve"> sizing and professional presentation count.</w:t>
             </w:r>
             <w:r>
+              <w:rPr>
+                <w:highlight w:val="green"/>
+              </w:rPr>
               <w:t xml:space="preserve">  Consider this as a nice-to-have feature if you have time.  It is not worth much so you might consider skipping this if you don’t have time.</w:t>
             </w:r>
           </w:p>
@@ -1985,9 +2000,15 @@
             </w:r>
             <w:r>
               <w:rPr>
+                <w:highlight w:val="green"/>
+              </w:rPr>
+              <w:t>However, if a quantity was already submitted during the session then show the previous quantity that was selected</w:t>
+            </w:r>
+            <w:r>
+              <w:rPr>
                 <w:highlight w:val="yellow"/>
               </w:rPr>
-              <w:t>However, if a quantity was already submitted during the session then show the previous quantity that was selected.</w:t>
+              <w:t>.</w:t>
             </w:r>
           </w:p>
         </w:tc>
@@ -2022,13 +2043,10 @@
             </w:pPr>
             <w:r>
               <w:rPr>
-                <w:highlight w:val="yellow"/>
+                <w:highlight w:val="green"/>
               </w:rPr>
               <w:lastRenderedPageBreak/>
-              <w:t>Update allows the user to submit a quantity and store it with the session data.  If the item was already added to the cart then the new quantity replaces the original value that was submitted</w:t>
-            </w:r>
-            <w:r>
-              <w:t>.</w:t>
+              <w:t>Update allows the user to submit a quantity and store it with the session data.  If the item was already added to the cart then the new quantity replaces the original value that was submitted.</w:t>
             </w:r>
           </w:p>
         </w:tc>
@@ -2108,12 +2126,16 @@
             </w:pPr>
             <w:r>
               <w:rPr>
+                <w:highlight w:val="green"/>
+              </w:rPr>
+              <w:t>The quantity submitted is properly validated to ensure it is an integer greater than 0.  Otherwise a helpful error message is displayed if an incorrect value is submitted. Be sure to validate this data on the client and server</w:t>
+            </w:r>
+            <w:r>
+              <w:rPr>
                 <w:highlight w:val="yellow"/>
               </w:rPr>
-              <w:t>The quantity submitted is properly validated to ensure it is an integer greater than 0.  Otherwise a helpful error message is displayed if an incorrect value is submitted. Be sure to validate this data on the client and server.</w:t>
-            </w:r>
-            <w:bookmarkStart w:id="5" w:name="_GoBack"/>
-            <w:bookmarkEnd w:id="5"/>
+              <w:t>.</w:t>
+            </w:r>
           </w:p>
         </w:tc>
         <w:tc>
@@ -2147,7 +2169,7 @@
       <w:pPr>
         <w:pStyle w:val="Heading2"/>
       </w:pPr>
-      <w:bookmarkStart w:id="6" w:name="_Toc408216002"/>
+      <w:bookmarkStart w:id="5" w:name="_Toc408216002"/>
       <w:r>
         <w:t>Home/</w:t>
       </w:r>
@@ -2155,7 +2177,7 @@
       <w:r>
         <w:t>ViewCart</w:t>
       </w:r>
-      <w:bookmarkEnd w:id="6"/>
+      <w:bookmarkEnd w:id="5"/>
       <w:proofErr w:type="spellEnd"/>
     </w:p>
     <w:p>
@@ -2234,9 +2256,15 @@
               <w:ind w:left="360"/>
             </w:pPr>
             <w:r>
+              <w:rPr>
+                <w:highlight w:val="green"/>
+              </w:rPr>
               <w:t>Shows all items that have b</w:t>
             </w:r>
             <w:r>
+              <w:rPr>
+                <w:highlight w:val="green"/>
+              </w:rPr>
               <w:t>een selected during the session and their quantities.</w:t>
             </w:r>
           </w:p>
@@ -2479,10 +2507,16 @@
             </w:r>
             <w:proofErr w:type="gramStart"/>
             <w:r>
+              <w:rPr>
+                <w:highlight w:val="green"/>
+              </w:rPr>
               <w:t>ends</w:t>
             </w:r>
             <w:proofErr w:type="gramEnd"/>
             <w:r>
+              <w:rPr>
+                <w:highlight w:val="green"/>
+              </w:rPr>
               <w:t xml:space="preserve"> the session and deletes all items in the cart.</w:t>
             </w:r>
           </w:p>
@@ -2520,11 +2554,19 @@
               </w:numPr>
             </w:pPr>
             <w:r>
+              <w:rPr>
+                <w:highlight w:val="green"/>
+              </w:rPr>
               <w:t xml:space="preserve">directs the user to </w:t>
             </w:r>
             <w:r>
+              <w:rPr>
+                <w:highlight w:val="green"/>
+              </w:rPr>
               <w:t>Home/Thankyou</w:t>
             </w:r>
+            <w:bookmarkStart w:id="6" w:name="_GoBack"/>
+            <w:bookmarkEnd w:id="6"/>
           </w:p>
         </w:tc>
         <w:tc>
@@ -2736,14 +2778,23 @@
               <w:ind w:left="360"/>
             </w:pPr>
             <w:r>
+              <w:rPr>
+                <w:highlight w:val="green"/>
+              </w:rPr>
               <w:t xml:space="preserve">Use InProc mode and </w:t>
             </w:r>
             <w:proofErr w:type="spellStart"/>
             <w:r>
+              <w:rPr>
+                <w:highlight w:val="green"/>
+              </w:rPr>
               <w:t>cookieless</w:t>
             </w:r>
             <w:proofErr w:type="spellEnd"/>
             <w:r>
+              <w:rPr>
+                <w:highlight w:val="green"/>
+              </w:rPr>
               <w:t xml:space="preserve"> must not be turned on.</w:t>
             </w:r>
           </w:p>
@@ -10711,7 +10762,7 @@
 </file>
 
 <file path=customXml/itemProps1.xml><?xml version="1.0" encoding="utf-8"?>
-<ds:datastoreItem xmlns:ds="http://schemas.openxmlformats.org/officeDocument/2006/customXml" ds:itemID="{FED50EAC-4C1C-4A80-AB02-941810BC7785}">
+<ds:datastoreItem xmlns:ds="http://schemas.openxmlformats.org/officeDocument/2006/customXml" ds:itemID="{C89198E7-0E2B-4201-B096-CC388DC1884B}">
   <ds:schemaRefs>
     <ds:schemaRef ds:uri="http://schemas.openxmlformats.org/officeDocument/2006/bibliography"/>
   </ds:schemaRefs>

</xml_diff>

<commit_message>
Fixed SaveOrder method for ViewCart view; Started adding style.
</commit_message>
<xml_diff>
--- a/Requirements.docx
+++ b/Requirements.docx
@@ -1,6 +1,6 @@
 
 <file path=word/document.xml><?xml version="1.0" encoding="utf-8"?>
-<w:document xmlns:wpc="http://schemas.microsoft.com/office/word/2010/wordprocessingCanvas" xmlns:mc="http://schemas.openxmlformats.org/markup-compatibility/2006" xmlns:o="urn:schemas-microsoft-com:office:office" xmlns:r="http://schemas.openxmlformats.org/officeDocument/2006/relationships" xmlns:m="http://schemas.openxmlformats.org/officeDocument/2006/math" xmlns:v="urn:schemas-microsoft-com:vml" xmlns:wp14="http://schemas.microsoft.com/office/word/2010/wordprocessingDrawing" xmlns:wp="http://schemas.openxmlformats.org/drawingml/2006/wordprocessingDrawing" xmlns:w10="urn:schemas-microsoft-com:office:word" xmlns:w="http://schemas.openxmlformats.org/wordprocessingml/2006/main" xmlns:w14="http://schemas.microsoft.com/office/word/2010/wordml" xmlns:wpg="http://schemas.microsoft.com/office/word/2010/wordprocessingGroup" xmlns:wpi="http://schemas.microsoft.com/office/word/2010/wordprocessingInk" xmlns:wne="http://schemas.microsoft.com/office/word/2006/wordml" xmlns:wps="http://schemas.microsoft.com/office/word/2010/wordprocessingShape" mc:Ignorable="w14 wp14">
+<w:document xmlns:wpc="http://schemas.microsoft.com/office/word/2010/wordprocessingCanvas" xmlns:mc="http://schemas.openxmlformats.org/markup-compatibility/2006" xmlns:o="urn:schemas-microsoft-com:office:office" xmlns:r="http://schemas.openxmlformats.org/officeDocument/2006/relationships" xmlns:m="http://schemas.openxmlformats.org/officeDocument/2006/math" xmlns:v="urn:schemas-microsoft-com:vml" xmlns:wp14="http://schemas.microsoft.com/office/word/2010/wordprocessingDrawing" xmlns:wp="http://schemas.openxmlformats.org/drawingml/2006/wordprocessingDrawing" xmlns:w10="urn:schemas-microsoft-com:office:word" xmlns:w="http://schemas.openxmlformats.org/wordprocessingml/2006/main" xmlns:w14="http://schemas.microsoft.com/office/word/2010/wordml" xmlns:w15="http://schemas.microsoft.com/office/word/2012/wordml" xmlns:wpg="http://schemas.microsoft.com/office/word/2010/wordprocessingGroup" xmlns:wpi="http://schemas.microsoft.com/office/word/2010/wordprocessingInk" xmlns:wne="http://schemas.microsoft.com/office/word/2006/wordml" xmlns:wps="http://schemas.microsoft.com/office/word/2010/wordprocessingShape" mc:Ignorable="w14 w15 wp14">
   <w:body>
     <w:p/>
     <w:tbl>
@@ -1105,90 +1105,164 @@
           <w:ilvl w:val="1"/>
           <w:numId w:val="32"/>
         </w:numPr>
+        <w:rPr>
+          <w:highlight w:val="green"/>
+        </w:rPr>
       </w:pPr>
       <w:proofErr w:type="gramStart"/>
       <w:r>
+        <w:rPr>
+          <w:highlight w:val="green"/>
+        </w:rPr>
         <w:t>remove</w:t>
       </w:r>
       <w:proofErr w:type="gramEnd"/>
       <w:r>
+        <w:rPr>
+          <w:highlight w:val="green"/>
+        </w:rPr>
         <w:t xml:space="preserve"> any </w:t>
       </w:r>
       <w:r>
+        <w:rPr>
+          <w:highlight w:val="green"/>
+        </w:rPr>
         <w:t>abandoned sessions</w:t>
       </w:r>
       <w:r>
+        <w:rPr>
+          <w:highlight w:val="green"/>
+        </w:rPr>
         <w:t xml:space="preserve"> from </w:t>
       </w:r>
       <w:r>
+        <w:rPr>
+          <w:highlight w:val="green"/>
+        </w:rPr>
         <w:t xml:space="preserve">the database tables </w:t>
       </w:r>
       <w:r>
         <w:rPr>
           <w:i/>
+          <w:highlight w:val="green"/>
         </w:rPr>
         <w:t>Visit</w:t>
       </w:r>
       <w:r>
+        <w:rPr>
+          <w:highlight w:val="green"/>
+        </w:rPr>
         <w:t xml:space="preserve"> and </w:t>
       </w:r>
       <w:proofErr w:type="spellStart"/>
       <w:r>
         <w:rPr>
           <w:i/>
+          <w:highlight w:val="green"/>
         </w:rPr>
         <w:t>ProductVisit</w:t>
       </w:r>
       <w:proofErr w:type="spellEnd"/>
       <w:r>
+        <w:rPr>
+          <w:highlight w:val="green"/>
+        </w:rPr>
         <w:t xml:space="preserve"> </w:t>
       </w:r>
       <w:r>
+        <w:rPr>
+          <w:highlight w:val="green"/>
+        </w:rPr>
         <w:t xml:space="preserve">when the </w:t>
       </w:r>
       <w:r>
+        <w:rPr>
+          <w:highlight w:val="green"/>
+        </w:rPr>
         <w:t>last update</w:t>
       </w:r>
       <w:r>
+        <w:rPr>
+          <w:highlight w:val="green"/>
+        </w:rPr>
         <w:t xml:space="preserve"> is</w:t>
       </w:r>
       <w:r>
+        <w:rPr>
+          <w:highlight w:val="green"/>
+        </w:rPr>
         <w:t xml:space="preserve"> over </w:t>
       </w:r>
       <w:r>
+        <w:rPr>
+          <w:highlight w:val="green"/>
+        </w:rPr>
         <w:t>1</w:t>
       </w:r>
       <w:r>
+        <w:rPr>
+          <w:highlight w:val="green"/>
+        </w:rPr>
         <w:t xml:space="preserve"> </w:t>
       </w:r>
       <w:r>
+        <w:rPr>
+          <w:highlight w:val="green"/>
+        </w:rPr>
         <w:t>hour</w:t>
       </w:r>
       <w:r>
+        <w:rPr>
+          <w:highlight w:val="green"/>
+        </w:rPr>
         <w:t xml:space="preserve"> old</w:t>
       </w:r>
       <w:r>
+        <w:rPr>
+          <w:highlight w:val="green"/>
+        </w:rPr>
         <w:t>.</w:t>
       </w:r>
       <w:r>
+        <w:rPr>
+          <w:highlight w:val="green"/>
+        </w:rPr>
         <w:t xml:space="preserve">  </w:t>
       </w:r>
       <w:r>
+        <w:rPr>
+          <w:highlight w:val="green"/>
+        </w:rPr>
         <w:t>If an update does not exist, remove any data for sessions that are</w:t>
       </w:r>
       <w:r>
+        <w:rPr>
+          <w:highlight w:val="green"/>
+        </w:rPr>
         <w:t xml:space="preserve"> </w:t>
       </w:r>
       <w:r>
+        <w:rPr>
+          <w:highlight w:val="green"/>
+        </w:rPr>
         <w:t xml:space="preserve">over 1 hour old.  </w:t>
       </w:r>
       <w:r>
+        <w:rPr>
+          <w:highlight w:val="green"/>
+        </w:rPr>
         <w:t xml:space="preserve">Please look up how to do this and if you are really stuck you are better off to skip this requirement which isn’t worth very much than spend a lot of time on it. </w:t>
       </w:r>
       <w:r>
+        <w:rPr>
+          <w:highlight w:val="green"/>
+        </w:rPr>
         <w:t xml:space="preserve"> Or, at the very least, leave this task till the end if you are stuck figuring it out. </w:t>
       </w:r>
       <w:r>
+        <w:rPr>
+          <w:highlight w:val="green"/>
+        </w:rPr>
         <w:t>(3 marks)</w:t>
       </w:r>
     </w:p>
@@ -1202,30 +1276,44 @@
       </w:pPr>
       <w:proofErr w:type="gramStart"/>
       <w:r>
+        <w:rPr>
+          <w:highlight w:val="green"/>
+        </w:rPr>
         <w:t>remove</w:t>
       </w:r>
       <w:proofErr w:type="gramEnd"/>
       <w:r>
+        <w:rPr>
+          <w:highlight w:val="green"/>
+        </w:rPr>
         <w:t xml:space="preserve"> any entries from the database tables </w:t>
       </w:r>
       <w:r>
         <w:rPr>
           <w:i/>
+          <w:highlight w:val="green"/>
         </w:rPr>
         <w:t>Visit</w:t>
       </w:r>
       <w:r>
+        <w:rPr>
+          <w:highlight w:val="green"/>
+        </w:rPr>
         <w:t xml:space="preserve"> and </w:t>
       </w:r>
       <w:proofErr w:type="spellStart"/>
       <w:r>
         <w:rPr>
           <w:i/>
+          <w:highlight w:val="green"/>
         </w:rPr>
         <w:t>ProductVisit</w:t>
       </w:r>
       <w:proofErr w:type="spellEnd"/>
       <w:r>
+        <w:rPr>
+          <w:highlight w:val="green"/>
+        </w:rPr>
         <w:t xml:space="preserve"> which have a matching session id. (3 marks)</w:t>
       </w:r>
     </w:p>
@@ -1245,18 +1333,33 @@
         </w:rPr>
       </w:pPr>
       <w:r>
+        <w:rPr>
+          <w:highlight w:val="green"/>
+        </w:rPr>
         <w:t>Store</w:t>
       </w:r>
       <w:r>
+        <w:rPr>
+          <w:highlight w:val="green"/>
+        </w:rPr>
         <w:t xml:space="preserve"> </w:t>
       </w:r>
       <w:r>
+        <w:rPr>
+          <w:highlight w:val="green"/>
+        </w:rPr>
         <w:t xml:space="preserve">the new session </w:t>
       </w:r>
       <w:r>
+        <w:rPr>
+          <w:highlight w:val="green"/>
+        </w:rPr>
         <w:t xml:space="preserve">and start date and time </w:t>
       </w:r>
       <w:r>
+        <w:rPr>
+          <w:highlight w:val="green"/>
+        </w:rPr>
         <w:t xml:space="preserve">in the Visit table.  You might use </w:t>
       </w:r>
       <w:r>
@@ -1266,6 +1369,7 @@
           <w:color w:val="0000FF"/>
           <w:sz w:val="20"/>
           <w:szCs w:val="20"/>
+          <w:highlight w:val="green"/>
           <w:lang w:val="en-US" w:eastAsia="en-US"/>
         </w:rPr>
         <w:t>string</w:t>
@@ -1276,6 +1380,7 @@
           <w:noProof/>
           <w:sz w:val="20"/>
           <w:szCs w:val="20"/>
+          <w:highlight w:val="green"/>
           <w:lang w:val="en-US" w:eastAsia="en-US"/>
         </w:rPr>
         <w:t xml:space="preserve"> sessionID = </w:t>
@@ -1287,6 +1392,7 @@
           <w:color w:val="2B91AF"/>
           <w:sz w:val="20"/>
           <w:szCs w:val="20"/>
+          <w:highlight w:val="green"/>
           <w:lang w:val="en-US" w:eastAsia="en-US"/>
         </w:rPr>
         <w:t>HttpContext</w:t>
@@ -1297,6 +1403,7 @@
           <w:noProof/>
           <w:sz w:val="20"/>
           <w:szCs w:val="20"/>
+          <w:highlight w:val="green"/>
           <w:lang w:val="en-US" w:eastAsia="en-US"/>
         </w:rPr>
         <w:t>.Current.Session.SessionID;</w:t>
@@ -1339,10 +1446,22 @@
         </w:numPr>
       </w:pPr>
       <w:r>
-        <w:t xml:space="preserve">Uses Twitter Bootstrap </w:t>
-      </w:r>
-      <w:r>
-        <w:t>and collapses the top menu on mobile devices. (3 marks)</w:t>
+        <w:t>U</w:t>
+      </w:r>
+      <w:r>
+        <w:rPr>
+          <w:highlight w:val="green"/>
+        </w:rPr>
+        <w:t xml:space="preserve">ses Twitter Bootstrap </w:t>
+      </w:r>
+      <w:r>
+        <w:rPr>
+          <w:highlight w:val="green"/>
+        </w:rPr>
+        <w:t>and collapses the top menu on mobile devices</w:t>
+      </w:r>
+      <w:r>
+        <w:t>. (3 marks)</w:t>
       </w:r>
     </w:p>
     <w:p>
@@ -1353,13 +1472,77 @@
       <w:r>
         <w:rPr>
           <w:noProof/>
-          <w:lang w:val="pt-BR" w:eastAsia="pt-BR"/>
+          <w:lang w:val="en-US" w:eastAsia="en-US"/>
         </w:rPr>
         <w:drawing>
           <wp:inline distT="0" distB="0" distL="0" distR="0" wp14:anchorId="3DDB1EA8" wp14:editId="562F8BE1">
             <wp:extent cx="3552825" cy="771525"/>
             <wp:effectExtent l="0" t="0" r="9525" b="9525"/>
             <wp:docPr id="7" name="Picture 7"/>
+            <wp:cNvGraphicFramePr>
+              <a:graphicFrameLocks xmlns:a="http://schemas.openxmlformats.org/drawingml/2006/main" noChangeAspect="1"/>
+            </wp:cNvGraphicFramePr>
+            <a:graphic xmlns:a="http://schemas.openxmlformats.org/drawingml/2006/main">
+              <a:graphicData uri="http://schemas.openxmlformats.org/drawingml/2006/picture">
+                <pic:pic xmlns:pic="http://schemas.openxmlformats.org/drawingml/2006/picture">
+                  <pic:nvPicPr>
+                    <pic:cNvPr id="0" name=""/>
+                    <pic:cNvPicPr/>
+                  </pic:nvPicPr>
+                  <pic:blipFill>
+                    <a:blip r:embed="rId8"/>
+                    <a:stretch>
+                      <a:fillRect/>
+                    </a:stretch>
+                  </pic:blipFill>
+                  <pic:spPr>
+                    <a:xfrm>
+                      <a:off x="0" y="0"/>
+                      <a:ext cx="3552825" cy="771525"/>
+                    </a:xfrm>
+                    <a:prstGeom prst="rect">
+                      <a:avLst/>
+                    </a:prstGeom>
+                  </pic:spPr>
+                </pic:pic>
+              </a:graphicData>
+            </a:graphic>
+          </wp:inline>
+        </w:drawing>
+      </w:r>
+    </w:p>
+    <w:p>
+      <w:pPr>
+        <w:pStyle w:val="ListParagraph"/>
+        <w:numPr>
+          <w:ilvl w:val="0"/>
+          <w:numId w:val="32"/>
+        </w:numPr>
+      </w:pPr>
+      <w:r>
+        <w:rPr>
+          <w:highlight w:val="green"/>
+        </w:rPr>
+        <w:t>Displays the following menu in a large device</w:t>
+      </w:r>
+      <w:r>
+        <w:t xml:space="preserve">. (3 marks) </w:t>
+      </w:r>
+    </w:p>
+    <w:p>
+      <w:pPr>
+        <w:ind w:left="360"/>
+      </w:pPr>
+      <w:r>
+        <w:rPr>
+          <w:noProof/>
+          <w:lang w:val="en-US" w:eastAsia="en-US"/>
+        </w:rPr>
+        <w:drawing>
+          <wp:inline distT="0" distB="0" distL="0" distR="0" wp14:anchorId="5F82C310" wp14:editId="37279C4A">
+            <wp:extent cx="4552950" cy="466725"/>
+            <wp:effectExtent l="0" t="0" r="0" b="9525"/>
+            <wp:docPr id="8" name="Picture 8"/>
             <wp:cNvGraphicFramePr>
               <a:graphicFrameLocks xmlns:a="http://schemas.openxmlformats.org/drawingml/2006/main" noChangeAspect="1"/>
             </wp:cNvGraphicFramePr>
@@ -1379,64 +1562,6 @@
                   <pic:spPr>
                     <a:xfrm>
                       <a:off x="0" y="0"/>
-                      <a:ext cx="3552825" cy="771525"/>
-                    </a:xfrm>
-                    <a:prstGeom prst="rect">
-                      <a:avLst/>
-                    </a:prstGeom>
-                  </pic:spPr>
-                </pic:pic>
-              </a:graphicData>
-            </a:graphic>
-          </wp:inline>
-        </w:drawing>
-      </w:r>
-    </w:p>
-    <w:p>
-      <w:pPr>
-        <w:pStyle w:val="ListParagraph"/>
-        <w:numPr>
-          <w:ilvl w:val="0"/>
-          <w:numId w:val="32"/>
-        </w:numPr>
-      </w:pPr>
-      <w:r>
-        <w:t xml:space="preserve">Displays the following menu in a large device. (3 marks) </w:t>
-      </w:r>
-    </w:p>
-    <w:p>
-      <w:pPr>
-        <w:ind w:left="360"/>
-      </w:pPr>
-      <w:r>
-        <w:rPr>
-          <w:noProof/>
-          <w:lang w:val="pt-BR" w:eastAsia="pt-BR"/>
-        </w:rPr>
-        <w:drawing>
-          <wp:inline distT="0" distB="0" distL="0" distR="0" wp14:anchorId="5F82C310" wp14:editId="37279C4A">
-            <wp:extent cx="4552950" cy="466725"/>
-            <wp:effectExtent l="0" t="0" r="0" b="9525"/>
-            <wp:docPr id="8" name="Picture 8"/>
-            <wp:cNvGraphicFramePr>
-              <a:graphicFrameLocks xmlns:a="http://schemas.openxmlformats.org/drawingml/2006/main" noChangeAspect="1"/>
-            </wp:cNvGraphicFramePr>
-            <a:graphic xmlns:a="http://schemas.openxmlformats.org/drawingml/2006/main">
-              <a:graphicData uri="http://schemas.openxmlformats.org/drawingml/2006/picture">
-                <pic:pic xmlns:pic="http://schemas.openxmlformats.org/drawingml/2006/picture">
-                  <pic:nvPicPr>
-                    <pic:cNvPr id="0" name=""/>
-                    <pic:cNvPicPr/>
-                  </pic:nvPicPr>
-                  <pic:blipFill>
-                    <a:blip r:embed="rId10"/>
-                    <a:stretch>
-                      <a:fillRect/>
-                    </a:stretch>
-                  </pic:blipFill>
-                  <pic:spPr>
-                    <a:xfrm>
-                      <a:off x="0" y="0"/>
                       <a:ext cx="4552950" cy="466725"/>
                     </a:xfrm>
                     <a:prstGeom prst="rect">
@@ -1498,7 +1623,7 @@
       <w:r>
         <w:rPr>
           <w:noProof/>
-          <w:lang w:val="pt-BR" w:eastAsia="pt-BR"/>
+          <w:lang w:val="en-US" w:eastAsia="en-US"/>
         </w:rPr>
         <w:drawing>
           <wp:inline distT="0" distB="0" distL="0" distR="0" wp14:anchorId="01FAF14B" wp14:editId="20639FE9">
@@ -1516,7 +1641,7 @@
                     <pic:cNvPicPr/>
                   </pic:nvPicPr>
                   <pic:blipFill>
-                    <a:blip r:embed="rId11"/>
+                    <a:blip r:embed="rId10"/>
                     <a:stretch>
                       <a:fillRect/>
                     </a:stretch>
@@ -1721,12 +1846,21 @@
               <w:ind w:left="360"/>
             </w:pPr>
             <w:r>
+              <w:rPr>
+                <w:highlight w:val="green"/>
+              </w:rPr>
               <w:t>Presents an attractive collapsed version of this data on mobile devices</w:t>
             </w:r>
             <w:r>
+              <w:rPr>
+                <w:highlight w:val="green"/>
+              </w:rPr>
               <w:t xml:space="preserve"> using Twitter Bootstrap</w:t>
             </w:r>
             <w:r>
+              <w:rPr>
+                <w:highlight w:val="green"/>
+              </w:rPr>
               <w:t>.  Use a responsive grid.</w:t>
             </w:r>
             <w:r>
@@ -1780,7 +1914,7 @@
       <w:r>
         <w:rPr>
           <w:noProof/>
-          <w:lang w:val="pt-BR" w:eastAsia="pt-BR"/>
+          <w:lang w:val="en-US" w:eastAsia="en-US"/>
         </w:rPr>
         <w:drawing>
           <wp:inline distT="0" distB="0" distL="0" distR="0" wp14:anchorId="4E527DA5" wp14:editId="35540373">
@@ -1798,7 +1932,7 @@
                     <pic:cNvPicPr/>
                   </pic:nvPicPr>
                   <pic:blipFill>
-                    <a:blip r:embed="rId12"/>
+                    <a:blip r:embed="rId11"/>
                     <a:stretch>
                       <a:fillRect/>
                     </a:stretch>
@@ -1847,9 +1981,15 @@
               <w:ind w:left="360"/>
             </w:pPr>
             <w:r>
+              <w:rPr>
+                <w:highlight w:val="green"/>
+              </w:rPr>
               <w:t>Presents an attractive collapsed version of this data on mobile devices using Twitter Bootstrap</w:t>
             </w:r>
             <w:r>
+              <w:rPr>
+                <w:highlight w:val="green"/>
+              </w:rPr>
               <w:t xml:space="preserve"> responsive grid.</w:t>
             </w:r>
           </w:p>
@@ -1979,6 +2119,8 @@
             </w:r>
           </w:p>
         </w:tc>
+        <w:bookmarkStart w:id="5" w:name="_GoBack"/>
+        <w:bookmarkEnd w:id="5"/>
       </w:tr>
       <w:tr>
         <w:tc>
@@ -2169,7 +2311,7 @@
       <w:pPr>
         <w:pStyle w:val="Heading2"/>
       </w:pPr>
-      <w:bookmarkStart w:id="5" w:name="_Toc408216002"/>
+      <w:bookmarkStart w:id="6" w:name="_Toc408216002"/>
       <w:r>
         <w:t>Home/</w:t>
       </w:r>
@@ -2177,14 +2319,14 @@
       <w:r>
         <w:t>ViewCart</w:t>
       </w:r>
-      <w:bookmarkEnd w:id="5"/>
+      <w:bookmarkEnd w:id="6"/>
       <w:proofErr w:type="spellEnd"/>
     </w:p>
     <w:p>
       <w:r>
         <w:rPr>
           <w:noProof/>
-          <w:lang w:val="pt-BR" w:eastAsia="pt-BR"/>
+          <w:lang w:val="en-US" w:eastAsia="en-US"/>
         </w:rPr>
         <w:drawing>
           <wp:inline distT="0" distB="0" distL="0" distR="0" wp14:anchorId="2C9D1109" wp14:editId="20A35ADE">
@@ -2202,7 +2344,7 @@
                     <pic:cNvPicPr/>
                   </pic:nvPicPr>
                   <pic:blipFill>
-                    <a:blip r:embed="rId13"/>
+                    <a:blip r:embed="rId12"/>
                     <a:stretch>
                       <a:fillRect/>
                     </a:stretch>
@@ -2348,6 +2490,9 @@
               <w:ind w:left="360"/>
             </w:pPr>
             <w:r>
+              <w:rPr>
+                <w:highlight w:val="green"/>
+              </w:rPr>
               <w:t>Validates updated quantities to ensure integers greater than zero are entered.</w:t>
             </w:r>
           </w:p>
@@ -2382,15 +2527,22 @@
               <w:ind w:left="360"/>
             </w:pPr>
             <w:r>
+              <w:rPr>
+                <w:highlight w:val="green"/>
+              </w:rPr>
               <w:t xml:space="preserve">Updates totals as shown below when </w:t>
             </w:r>
             <w:r>
               <w:rPr>
                 <w:b/>
+                <w:highlight w:val="green"/>
               </w:rPr>
               <w:t>Save Order</w:t>
             </w:r>
             <w:r>
+              <w:rPr>
+                <w:highlight w:val="green"/>
+              </w:rPr>
               <w:t xml:space="preserve"> is clicked.</w:t>
             </w:r>
           </w:p>
@@ -2427,10 +2579,14 @@
             <w:r>
               <w:rPr>
                 <w:b/>
+                <w:highlight w:val="green"/>
               </w:rPr>
               <w:t xml:space="preserve">Go to Checkout </w:t>
             </w:r>
             <w:r>
+              <w:rPr>
+                <w:highlight w:val="green"/>
+              </w:rPr>
               <w:t>takes the user to Home/Thankyou</w:t>
             </w:r>
           </w:p>
@@ -2565,8 +2721,6 @@
               </w:rPr>
               <w:t>Home/Thankyou</w:t>
             </w:r>
-            <w:bookmarkStart w:id="6" w:name="_GoBack"/>
-            <w:bookmarkEnd w:id="6"/>
           </w:p>
         </w:tc>
         <w:tc>
@@ -2595,7 +2749,7 @@
       <w:r>
         <w:rPr>
           <w:noProof/>
-          <w:lang w:val="pt-BR" w:eastAsia="pt-BR"/>
+          <w:lang w:val="en-US" w:eastAsia="en-US"/>
         </w:rPr>
         <w:drawing>
           <wp:inline distT="0" distB="0" distL="0" distR="0" wp14:anchorId="36963522" wp14:editId="64202CCB">
@@ -2613,7 +2767,7 @@
                     <pic:cNvPicPr/>
                   </pic:nvPicPr>
                   <pic:blipFill>
-                    <a:blip r:embed="rId14"/>
+                    <a:blip r:embed="rId13"/>
                     <a:stretch>
                       <a:fillRect/>
                     </a:stretch>
@@ -2781,7 +2935,21 @@
               <w:rPr>
                 <w:highlight w:val="green"/>
               </w:rPr>
-              <w:t xml:space="preserve">Use InProc mode and </w:t>
+              <w:t xml:space="preserve">Use </w:t>
+            </w:r>
+            <w:proofErr w:type="spellStart"/>
+            <w:r>
+              <w:rPr>
+                <w:highlight w:val="green"/>
+              </w:rPr>
+              <w:t>InProc</w:t>
+            </w:r>
+            <w:proofErr w:type="spellEnd"/>
+            <w:r>
+              <w:rPr>
+                <w:highlight w:val="green"/>
+              </w:rPr>
+              <w:t xml:space="preserve"> mode and </w:t>
             </w:r>
             <w:proofErr w:type="spellStart"/>
             <w:r>
@@ -6037,8 +6205,8 @@
       </w:r>
     </w:p>
     <w:sectPr>
-      <w:footerReference w:type="even" r:id="rId15"/>
-      <w:footerReference w:type="default" r:id="rId16"/>
+      <w:footerReference w:type="even" r:id="rId14"/>
+      <w:footerReference w:type="default" r:id="rId15"/>
       <w:pgSz w:w="12240" w:h="15840"/>
       <w:pgMar w:top="1440" w:right="1440" w:bottom="1440" w:left="1440" w:header="708" w:footer="708" w:gutter="0"/>
       <w:cols w:space="708"/>
@@ -6049,7 +6217,7 @@
 </file>
 
 <file path=word/endnotes.xml><?xml version="1.0" encoding="utf-8"?>
-<w:endnotes xmlns:wpc="http://schemas.microsoft.com/office/word/2010/wordprocessingCanvas" xmlns:mc="http://schemas.openxmlformats.org/markup-compatibility/2006" xmlns:o="urn:schemas-microsoft-com:office:office" xmlns:r="http://schemas.openxmlformats.org/officeDocument/2006/relationships" xmlns:m="http://schemas.openxmlformats.org/officeDocument/2006/math" xmlns:v="urn:schemas-microsoft-com:vml" xmlns:wp14="http://schemas.microsoft.com/office/word/2010/wordprocessingDrawing" xmlns:wp="http://schemas.openxmlformats.org/drawingml/2006/wordprocessingDrawing" xmlns:w10="urn:schemas-microsoft-com:office:word" xmlns:w="http://schemas.openxmlformats.org/wordprocessingml/2006/main" xmlns:w14="http://schemas.microsoft.com/office/word/2010/wordml" xmlns:wpg="http://schemas.microsoft.com/office/word/2010/wordprocessingGroup" xmlns:wpi="http://schemas.microsoft.com/office/word/2010/wordprocessingInk" xmlns:wne="http://schemas.microsoft.com/office/word/2006/wordml" xmlns:wps="http://schemas.microsoft.com/office/word/2010/wordprocessingShape" mc:Ignorable="w14 wp14">
+<w:endnotes xmlns:wpc="http://schemas.microsoft.com/office/word/2010/wordprocessingCanvas" xmlns:mc="http://schemas.openxmlformats.org/markup-compatibility/2006" xmlns:o="urn:schemas-microsoft-com:office:office" xmlns:r="http://schemas.openxmlformats.org/officeDocument/2006/relationships" xmlns:m="http://schemas.openxmlformats.org/officeDocument/2006/math" xmlns:v="urn:schemas-microsoft-com:vml" xmlns:wp14="http://schemas.microsoft.com/office/word/2010/wordprocessingDrawing" xmlns:wp="http://schemas.openxmlformats.org/drawingml/2006/wordprocessingDrawing" xmlns:w10="urn:schemas-microsoft-com:office:word" xmlns:w="http://schemas.openxmlformats.org/wordprocessingml/2006/main" xmlns:w14="http://schemas.microsoft.com/office/word/2010/wordml" xmlns:w15="http://schemas.microsoft.com/office/word/2012/wordml" xmlns:wpg="http://schemas.microsoft.com/office/word/2010/wordprocessingGroup" xmlns:wpi="http://schemas.microsoft.com/office/word/2010/wordprocessingInk" xmlns:wne="http://schemas.microsoft.com/office/word/2006/wordml" xmlns:wps="http://schemas.microsoft.com/office/word/2010/wordprocessingShape" mc:Ignorable="w14 w15 wp14">
   <w:endnote w:type="separator" w:id="-1">
     <w:p>
       <w:pPr>
@@ -6074,7 +6242,7 @@
 </file>
 
 <file path=word/footer1.xml><?xml version="1.0" encoding="utf-8"?>
-<w:ftr xmlns:wpc="http://schemas.microsoft.com/office/word/2010/wordprocessingCanvas" xmlns:mc="http://schemas.openxmlformats.org/markup-compatibility/2006" xmlns:o="urn:schemas-microsoft-com:office:office" xmlns:r="http://schemas.openxmlformats.org/officeDocument/2006/relationships" xmlns:m="http://schemas.openxmlformats.org/officeDocument/2006/math" xmlns:v="urn:schemas-microsoft-com:vml" xmlns:wp14="http://schemas.microsoft.com/office/word/2010/wordprocessingDrawing" xmlns:wp="http://schemas.openxmlformats.org/drawingml/2006/wordprocessingDrawing" xmlns:w10="urn:schemas-microsoft-com:office:word" xmlns:w="http://schemas.openxmlformats.org/wordprocessingml/2006/main" xmlns:w14="http://schemas.microsoft.com/office/word/2010/wordml" xmlns:wpg="http://schemas.microsoft.com/office/word/2010/wordprocessingGroup" xmlns:wpi="http://schemas.microsoft.com/office/word/2010/wordprocessingInk" xmlns:wne="http://schemas.microsoft.com/office/word/2006/wordml" xmlns:wps="http://schemas.microsoft.com/office/word/2010/wordprocessingShape" mc:Ignorable="w14 wp14">
+<w:ftr xmlns:wpc="http://schemas.microsoft.com/office/word/2010/wordprocessingCanvas" xmlns:mc="http://schemas.openxmlformats.org/markup-compatibility/2006" xmlns:o="urn:schemas-microsoft-com:office:office" xmlns:r="http://schemas.openxmlformats.org/officeDocument/2006/relationships" xmlns:m="http://schemas.openxmlformats.org/officeDocument/2006/math" xmlns:v="urn:schemas-microsoft-com:vml" xmlns:wp14="http://schemas.microsoft.com/office/word/2010/wordprocessingDrawing" xmlns:wp="http://schemas.openxmlformats.org/drawingml/2006/wordprocessingDrawing" xmlns:w10="urn:schemas-microsoft-com:office:word" xmlns:w="http://schemas.openxmlformats.org/wordprocessingml/2006/main" xmlns:w14="http://schemas.microsoft.com/office/word/2010/wordml" xmlns:w15="http://schemas.microsoft.com/office/word/2012/wordml" xmlns:wpg="http://schemas.microsoft.com/office/word/2010/wordprocessingGroup" xmlns:wpi="http://schemas.microsoft.com/office/word/2010/wordprocessingInk" xmlns:wne="http://schemas.microsoft.com/office/word/2006/wordml" xmlns:wps="http://schemas.microsoft.com/office/word/2010/wordprocessingShape" mc:Ignorable="w14 w15 wp14">
   <w:p>
     <w:pPr>
       <w:pStyle w:val="Footer"/>
@@ -6112,7 +6280,7 @@
 </file>
 
 <file path=word/footer2.xml><?xml version="1.0" encoding="utf-8"?>
-<w:ftr xmlns:wpc="http://schemas.microsoft.com/office/word/2010/wordprocessingCanvas" xmlns:mc="http://schemas.openxmlformats.org/markup-compatibility/2006" xmlns:o="urn:schemas-microsoft-com:office:office" xmlns:r="http://schemas.openxmlformats.org/officeDocument/2006/relationships" xmlns:m="http://schemas.openxmlformats.org/officeDocument/2006/math" xmlns:v="urn:schemas-microsoft-com:vml" xmlns:wp14="http://schemas.microsoft.com/office/word/2010/wordprocessingDrawing" xmlns:wp="http://schemas.openxmlformats.org/drawingml/2006/wordprocessingDrawing" xmlns:w10="urn:schemas-microsoft-com:office:word" xmlns:w="http://schemas.openxmlformats.org/wordprocessingml/2006/main" xmlns:w14="http://schemas.microsoft.com/office/word/2010/wordml" xmlns:wpg="http://schemas.microsoft.com/office/word/2010/wordprocessingGroup" xmlns:wpi="http://schemas.microsoft.com/office/word/2010/wordprocessingInk" xmlns:wne="http://schemas.microsoft.com/office/word/2006/wordml" xmlns:wps="http://schemas.microsoft.com/office/word/2010/wordprocessingShape" mc:Ignorable="w14 wp14">
+<w:ftr xmlns:wpc="http://schemas.microsoft.com/office/word/2010/wordprocessingCanvas" xmlns:mc="http://schemas.openxmlformats.org/markup-compatibility/2006" xmlns:o="urn:schemas-microsoft-com:office:office" xmlns:r="http://schemas.openxmlformats.org/officeDocument/2006/relationships" xmlns:m="http://schemas.openxmlformats.org/officeDocument/2006/math" xmlns:v="urn:schemas-microsoft-com:vml" xmlns:wp14="http://schemas.microsoft.com/office/word/2010/wordprocessingDrawing" xmlns:wp="http://schemas.openxmlformats.org/drawingml/2006/wordprocessingDrawing" xmlns:w10="urn:schemas-microsoft-com:office:word" xmlns:w="http://schemas.openxmlformats.org/wordprocessingml/2006/main" xmlns:w14="http://schemas.microsoft.com/office/word/2010/wordml" xmlns:w15="http://schemas.microsoft.com/office/word/2012/wordml" xmlns:wpg="http://schemas.microsoft.com/office/word/2010/wordprocessingGroup" xmlns:wpi="http://schemas.microsoft.com/office/word/2010/wordprocessingInk" xmlns:wne="http://schemas.microsoft.com/office/word/2006/wordml" xmlns:wps="http://schemas.microsoft.com/office/word/2010/wordprocessingShape" mc:Ignorable="w14 w15 wp14">
   <w:p>
     <w:pPr>
       <w:pStyle w:val="Footer"/>
@@ -6163,7 +6331,7 @@
 </file>
 
 <file path=word/footnotes.xml><?xml version="1.0" encoding="utf-8"?>
-<w:footnotes xmlns:wpc="http://schemas.microsoft.com/office/word/2010/wordprocessingCanvas" xmlns:mc="http://schemas.openxmlformats.org/markup-compatibility/2006" xmlns:o="urn:schemas-microsoft-com:office:office" xmlns:r="http://schemas.openxmlformats.org/officeDocument/2006/relationships" xmlns:m="http://schemas.openxmlformats.org/officeDocument/2006/math" xmlns:v="urn:schemas-microsoft-com:vml" xmlns:wp14="http://schemas.microsoft.com/office/word/2010/wordprocessingDrawing" xmlns:wp="http://schemas.openxmlformats.org/drawingml/2006/wordprocessingDrawing" xmlns:w10="urn:schemas-microsoft-com:office:word" xmlns:w="http://schemas.openxmlformats.org/wordprocessingml/2006/main" xmlns:w14="http://schemas.microsoft.com/office/word/2010/wordml" xmlns:wpg="http://schemas.microsoft.com/office/word/2010/wordprocessingGroup" xmlns:wpi="http://schemas.microsoft.com/office/word/2010/wordprocessingInk" xmlns:wne="http://schemas.microsoft.com/office/word/2006/wordml" xmlns:wps="http://schemas.microsoft.com/office/word/2010/wordprocessingShape" mc:Ignorable="w14 wp14">
+<w:footnotes xmlns:wpc="http://schemas.microsoft.com/office/word/2010/wordprocessingCanvas" xmlns:mc="http://schemas.openxmlformats.org/markup-compatibility/2006" xmlns:o="urn:schemas-microsoft-com:office:office" xmlns:r="http://schemas.openxmlformats.org/officeDocument/2006/relationships" xmlns:m="http://schemas.openxmlformats.org/officeDocument/2006/math" xmlns:v="urn:schemas-microsoft-com:vml" xmlns:wp14="http://schemas.microsoft.com/office/word/2010/wordprocessingDrawing" xmlns:wp="http://schemas.openxmlformats.org/drawingml/2006/wordprocessingDrawing" xmlns:w10="urn:schemas-microsoft-com:office:word" xmlns:w="http://schemas.openxmlformats.org/wordprocessingml/2006/main" xmlns:w14="http://schemas.microsoft.com/office/word/2010/wordml" xmlns:w15="http://schemas.microsoft.com/office/word/2012/wordml" xmlns:wpg="http://schemas.microsoft.com/office/word/2010/wordprocessingGroup" xmlns:wpi="http://schemas.microsoft.com/office/word/2010/wordprocessingInk" xmlns:wne="http://schemas.microsoft.com/office/word/2006/wordml" xmlns:wps="http://schemas.microsoft.com/office/word/2010/wordprocessingShape" mc:Ignorable="w14 w15 wp14">
   <w:footnote w:type="separator" w:id="-1">
     <w:p>
       <w:pPr>
@@ -6188,8 +6356,8 @@
 </file>
 
 <file path=word/numbering.xml><?xml version="1.0" encoding="utf-8"?>
-<w:numbering xmlns:wpc="http://schemas.microsoft.com/office/word/2010/wordprocessingCanvas" xmlns:mc="http://schemas.openxmlformats.org/markup-compatibility/2006" xmlns:o="urn:schemas-microsoft-com:office:office" xmlns:r="http://schemas.openxmlformats.org/officeDocument/2006/relationships" xmlns:m="http://schemas.openxmlformats.org/officeDocument/2006/math" xmlns:v="urn:schemas-microsoft-com:vml" xmlns:wp14="http://schemas.microsoft.com/office/word/2010/wordprocessingDrawing" xmlns:wp="http://schemas.openxmlformats.org/drawingml/2006/wordprocessingDrawing" xmlns:w10="urn:schemas-microsoft-com:office:word" xmlns:w="http://schemas.openxmlformats.org/wordprocessingml/2006/main" xmlns:w14="http://schemas.microsoft.com/office/word/2010/wordml" xmlns:wpg="http://schemas.microsoft.com/office/word/2010/wordprocessingGroup" xmlns:wpi="http://schemas.microsoft.com/office/word/2010/wordprocessingInk" xmlns:wne="http://schemas.microsoft.com/office/word/2006/wordml" xmlns:wps="http://schemas.microsoft.com/office/word/2010/wordprocessingShape" mc:Ignorable="w14 wp14">
-  <w:abstractNum w:abstractNumId="0">
+<w:numbering xmlns:wpc="http://schemas.microsoft.com/office/word/2010/wordprocessingCanvas" xmlns:mc="http://schemas.openxmlformats.org/markup-compatibility/2006" xmlns:o="urn:schemas-microsoft-com:office:office" xmlns:r="http://schemas.openxmlformats.org/officeDocument/2006/relationships" xmlns:m="http://schemas.openxmlformats.org/officeDocument/2006/math" xmlns:v="urn:schemas-microsoft-com:vml" xmlns:wp14="http://schemas.microsoft.com/office/word/2010/wordprocessingDrawing" xmlns:wp="http://schemas.openxmlformats.org/drawingml/2006/wordprocessingDrawing" xmlns:w10="urn:schemas-microsoft-com:office:word" xmlns:w="http://schemas.openxmlformats.org/wordprocessingml/2006/main" xmlns:w14="http://schemas.microsoft.com/office/word/2010/wordml" xmlns:w15="http://schemas.microsoft.com/office/word/2012/wordml" xmlns:wpg="http://schemas.microsoft.com/office/word/2010/wordprocessingGroup" xmlns:wpi="http://schemas.microsoft.com/office/word/2010/wordprocessingInk" xmlns:wne="http://schemas.microsoft.com/office/word/2006/wordml" xmlns:wps="http://schemas.microsoft.com/office/word/2010/wordprocessingShape" mc:Ignorable="w14 w15 wp14">
+  <w:abstractNum w:abstractNumId="0" w15:restartNumberingAfterBreak="0">
     <w:nsid w:val="FFFFFF7C"/>
     <w:multiLevelType w:val="singleLevel"/>
     <w:tmpl w:val="77D47FD4"/>
@@ -6209,7 +6377,7 @@
       </w:rPr>
     </w:lvl>
   </w:abstractNum>
-  <w:abstractNum w:abstractNumId="1">
+  <w:abstractNum w:abstractNumId="1" w15:restartNumberingAfterBreak="0">
     <w:nsid w:val="FFFFFF7D"/>
     <w:multiLevelType w:val="singleLevel"/>
     <w:tmpl w:val="093CC7FA"/>
@@ -6229,7 +6397,7 @@
       </w:rPr>
     </w:lvl>
   </w:abstractNum>
-  <w:abstractNum w:abstractNumId="2">
+  <w:abstractNum w:abstractNumId="2" w15:restartNumberingAfterBreak="0">
     <w:nsid w:val="FFFFFF7E"/>
     <w:multiLevelType w:val="singleLevel"/>
     <w:tmpl w:val="1458F426"/>
@@ -6249,7 +6417,7 @@
       </w:rPr>
     </w:lvl>
   </w:abstractNum>
-  <w:abstractNum w:abstractNumId="3">
+  <w:abstractNum w:abstractNumId="3" w15:restartNumberingAfterBreak="0">
     <w:nsid w:val="FFFFFF7F"/>
     <w:multiLevelType w:val="singleLevel"/>
     <w:tmpl w:val="F4C4AFFE"/>
@@ -6269,7 +6437,7 @@
       </w:rPr>
     </w:lvl>
   </w:abstractNum>
-  <w:abstractNum w:abstractNumId="4">
+  <w:abstractNum w:abstractNumId="4" w15:restartNumberingAfterBreak="0">
     <w:nsid w:val="FFFFFF80"/>
     <w:multiLevelType w:val="singleLevel"/>
     <w:tmpl w:val="F620CE08"/>
@@ -6289,7 +6457,7 @@
       </w:rPr>
     </w:lvl>
   </w:abstractNum>
-  <w:abstractNum w:abstractNumId="5">
+  <w:abstractNum w:abstractNumId="5" w15:restartNumberingAfterBreak="0">
     <w:nsid w:val="FFFFFF81"/>
     <w:multiLevelType w:val="singleLevel"/>
     <w:tmpl w:val="E304A838"/>
@@ -6309,7 +6477,7 @@
       </w:rPr>
     </w:lvl>
   </w:abstractNum>
-  <w:abstractNum w:abstractNumId="6">
+  <w:abstractNum w:abstractNumId="6" w15:restartNumberingAfterBreak="0">
     <w:nsid w:val="FFFFFF82"/>
     <w:multiLevelType w:val="singleLevel"/>
     <w:tmpl w:val="A5FA08AA"/>
@@ -6329,7 +6497,7 @@
       </w:rPr>
     </w:lvl>
   </w:abstractNum>
-  <w:abstractNum w:abstractNumId="7">
+  <w:abstractNum w:abstractNumId="7" w15:restartNumberingAfterBreak="0">
     <w:nsid w:val="FFFFFF83"/>
     <w:multiLevelType w:val="singleLevel"/>
     <w:tmpl w:val="985C8FF2"/>
@@ -6349,7 +6517,7 @@
       </w:rPr>
     </w:lvl>
   </w:abstractNum>
-  <w:abstractNum w:abstractNumId="8">
+  <w:abstractNum w:abstractNumId="8" w15:restartNumberingAfterBreak="0">
     <w:nsid w:val="FFFFFF88"/>
     <w:multiLevelType w:val="singleLevel"/>
     <w:tmpl w:val="4CF8402A"/>
@@ -6369,7 +6537,7 @@
       </w:rPr>
     </w:lvl>
   </w:abstractNum>
-  <w:abstractNum w:abstractNumId="9">
+  <w:abstractNum w:abstractNumId="9" w15:restartNumberingAfterBreak="0">
     <w:nsid w:val="FFFFFF89"/>
     <w:multiLevelType w:val="singleLevel"/>
     <w:tmpl w:val="42763E46"/>
@@ -6389,7 +6557,7 @@
       </w:rPr>
     </w:lvl>
   </w:abstractNum>
-  <w:abstractNum w:abstractNumId="10">
+  <w:abstractNum w:abstractNumId="10" w15:restartNumberingAfterBreak="0">
     <w:nsid w:val="0A785BC8"/>
     <w:multiLevelType w:val="hybridMultilevel"/>
     <w:tmpl w:val="5DAAA75E"/>
@@ -6502,7 +6670,7 @@
       </w:rPr>
     </w:lvl>
   </w:abstractNum>
-  <w:abstractNum w:abstractNumId="11">
+  <w:abstractNum w:abstractNumId="11" w15:restartNumberingAfterBreak="0">
     <w:nsid w:val="1240456C"/>
     <w:multiLevelType w:val="hybridMultilevel"/>
     <w:tmpl w:val="18A834A0"/>
@@ -6642,7 +6810,7 @@
       </w:rPr>
     </w:lvl>
   </w:abstractNum>
-  <w:abstractNum w:abstractNumId="12">
+  <w:abstractNum w:abstractNumId="12" w15:restartNumberingAfterBreak="0">
     <w:nsid w:val="1A887DB3"/>
     <w:multiLevelType w:val="hybridMultilevel"/>
     <w:tmpl w:val="44084F74"/>
@@ -6755,7 +6923,7 @@
       </w:rPr>
     </w:lvl>
   </w:abstractNum>
-  <w:abstractNum w:abstractNumId="13">
+  <w:abstractNum w:abstractNumId="13" w15:restartNumberingAfterBreak="0">
     <w:nsid w:val="1F541CC4"/>
     <w:multiLevelType w:val="hybridMultilevel"/>
     <w:tmpl w:val="9FEA6B70"/>
@@ -6895,7 +7063,7 @@
       </w:rPr>
     </w:lvl>
   </w:abstractNum>
-  <w:abstractNum w:abstractNumId="14">
+  <w:abstractNum w:abstractNumId="14" w15:restartNumberingAfterBreak="0">
     <w:nsid w:val="204E7DF7"/>
     <w:multiLevelType w:val="hybridMultilevel"/>
     <w:tmpl w:val="F4CCBAE4"/>
@@ -7008,7 +7176,7 @@
       </w:rPr>
     </w:lvl>
   </w:abstractNum>
-  <w:abstractNum w:abstractNumId="15">
+  <w:abstractNum w:abstractNumId="15" w15:restartNumberingAfterBreak="0">
     <w:nsid w:val="21B265BD"/>
     <w:multiLevelType w:val="hybridMultilevel"/>
     <w:tmpl w:val="AE22D228"/>
@@ -7121,7 +7289,7 @@
       </w:rPr>
     </w:lvl>
   </w:abstractNum>
-  <w:abstractNum w:abstractNumId="16">
+  <w:abstractNum w:abstractNumId="16" w15:restartNumberingAfterBreak="0">
     <w:nsid w:val="259A324E"/>
     <w:multiLevelType w:val="hybridMultilevel"/>
     <w:tmpl w:val="33D6238E"/>
@@ -7234,7 +7402,7 @@
       </w:rPr>
     </w:lvl>
   </w:abstractNum>
-  <w:abstractNum w:abstractNumId="17">
+  <w:abstractNum w:abstractNumId="17" w15:restartNumberingAfterBreak="0">
     <w:nsid w:val="304032A3"/>
     <w:multiLevelType w:val="hybridMultilevel"/>
     <w:tmpl w:val="A19A43D4"/>
@@ -7347,7 +7515,7 @@
       </w:rPr>
     </w:lvl>
   </w:abstractNum>
-  <w:abstractNum w:abstractNumId="18">
+  <w:abstractNum w:abstractNumId="18" w15:restartNumberingAfterBreak="0">
     <w:nsid w:val="35971973"/>
     <w:multiLevelType w:val="hybridMultilevel"/>
     <w:tmpl w:val="757696C4"/>
@@ -7460,7 +7628,7 @@
       </w:rPr>
     </w:lvl>
   </w:abstractNum>
-  <w:abstractNum w:abstractNumId="19">
+  <w:abstractNum w:abstractNumId="19" w15:restartNumberingAfterBreak="0">
     <w:nsid w:val="36A641A7"/>
     <w:multiLevelType w:val="hybridMultilevel"/>
     <w:tmpl w:val="B73E60DE"/>
@@ -7573,7 +7741,7 @@
       </w:rPr>
     </w:lvl>
   </w:abstractNum>
-  <w:abstractNum w:abstractNumId="20">
+  <w:abstractNum w:abstractNumId="20" w15:restartNumberingAfterBreak="0">
     <w:nsid w:val="3AC55949"/>
     <w:multiLevelType w:val="hybridMultilevel"/>
     <w:tmpl w:val="34A63E70"/>
@@ -7686,7 +7854,7 @@
       </w:rPr>
     </w:lvl>
   </w:abstractNum>
-  <w:abstractNum w:abstractNumId="21">
+  <w:abstractNum w:abstractNumId="21" w15:restartNumberingAfterBreak="0">
     <w:nsid w:val="42242351"/>
     <w:multiLevelType w:val="hybridMultilevel"/>
     <w:tmpl w:val="8CD696C6"/>
@@ -7799,7 +7967,7 @@
       </w:rPr>
     </w:lvl>
   </w:abstractNum>
-  <w:abstractNum w:abstractNumId="22">
+  <w:abstractNum w:abstractNumId="22" w15:restartNumberingAfterBreak="0">
     <w:nsid w:val="4797425B"/>
     <w:multiLevelType w:val="hybridMultilevel"/>
     <w:tmpl w:val="CADE3EA2"/>
@@ -7939,7 +8107,7 @@
       </w:rPr>
     </w:lvl>
   </w:abstractNum>
-  <w:abstractNum w:abstractNumId="23">
+  <w:abstractNum w:abstractNumId="23" w15:restartNumberingAfterBreak="0">
     <w:nsid w:val="505F19DE"/>
     <w:multiLevelType w:val="hybridMultilevel"/>
     <w:tmpl w:val="06987538"/>
@@ -8052,7 +8220,7 @@
       </w:rPr>
     </w:lvl>
   </w:abstractNum>
-  <w:abstractNum w:abstractNumId="24">
+  <w:abstractNum w:abstractNumId="24" w15:restartNumberingAfterBreak="0">
     <w:nsid w:val="51265581"/>
     <w:multiLevelType w:val="hybridMultilevel"/>
     <w:tmpl w:val="F8EACD1C"/>
@@ -8165,7 +8333,7 @@
       </w:rPr>
     </w:lvl>
   </w:abstractNum>
-  <w:abstractNum w:abstractNumId="25">
+  <w:abstractNum w:abstractNumId="25" w15:restartNumberingAfterBreak="0">
     <w:nsid w:val="51E3289D"/>
     <w:multiLevelType w:val="hybridMultilevel"/>
     <w:tmpl w:val="9CE80D70"/>
@@ -8278,7 +8446,7 @@
       </w:rPr>
     </w:lvl>
   </w:abstractNum>
-  <w:abstractNum w:abstractNumId="26">
+  <w:abstractNum w:abstractNumId="26" w15:restartNumberingAfterBreak="0">
     <w:nsid w:val="55EF6BA3"/>
     <w:multiLevelType w:val="hybridMultilevel"/>
     <w:tmpl w:val="277ADB32"/>
@@ -8391,7 +8559,7 @@
       </w:rPr>
     </w:lvl>
   </w:abstractNum>
-  <w:abstractNum w:abstractNumId="27">
+  <w:abstractNum w:abstractNumId="27" w15:restartNumberingAfterBreak="0">
     <w:nsid w:val="68A13964"/>
     <w:multiLevelType w:val="hybridMultilevel"/>
     <w:tmpl w:val="E710DF82"/>
@@ -8531,7 +8699,7 @@
       </w:rPr>
     </w:lvl>
   </w:abstractNum>
-  <w:abstractNum w:abstractNumId="28">
+  <w:abstractNum w:abstractNumId="28" w15:restartNumberingAfterBreak="0">
     <w:nsid w:val="69F51B98"/>
     <w:multiLevelType w:val="hybridMultilevel"/>
     <w:tmpl w:val="8F9A946A"/>
@@ -8671,7 +8839,7 @@
       </w:rPr>
     </w:lvl>
   </w:abstractNum>
-  <w:abstractNum w:abstractNumId="29">
+  <w:abstractNum w:abstractNumId="29" w15:restartNumberingAfterBreak="0">
     <w:nsid w:val="69FA6E60"/>
     <w:multiLevelType w:val="hybridMultilevel"/>
     <w:tmpl w:val="A6B86F30"/>
@@ -8811,7 +8979,7 @@
       </w:rPr>
     </w:lvl>
   </w:abstractNum>
-  <w:abstractNum w:abstractNumId="30">
+  <w:abstractNum w:abstractNumId="30" w15:restartNumberingAfterBreak="0">
     <w:nsid w:val="6A1E3C9E"/>
     <w:multiLevelType w:val="hybridMultilevel"/>
     <w:tmpl w:val="81368ACA"/>
@@ -8951,7 +9119,7 @@
       </w:rPr>
     </w:lvl>
   </w:abstractNum>
-  <w:abstractNum w:abstractNumId="31">
+  <w:abstractNum w:abstractNumId="31" w15:restartNumberingAfterBreak="0">
     <w:nsid w:val="6A4D50A2"/>
     <w:multiLevelType w:val="hybridMultilevel"/>
     <w:tmpl w:val="4ABC90BE"/>
@@ -9064,7 +9232,7 @@
       </w:rPr>
     </w:lvl>
   </w:abstractNum>
-  <w:abstractNum w:abstractNumId="32">
+  <w:abstractNum w:abstractNumId="32" w15:restartNumberingAfterBreak="0">
     <w:nsid w:val="79101FE8"/>
     <w:multiLevelType w:val="hybridMultilevel"/>
     <w:tmpl w:val="A4364774"/>
@@ -9307,7 +9475,7 @@
 </file>
 
 <file path=word/styles.xml><?xml version="1.0" encoding="utf-8"?>
-<w:styles xmlns:mc="http://schemas.openxmlformats.org/markup-compatibility/2006" xmlns:r="http://schemas.openxmlformats.org/officeDocument/2006/relationships" xmlns:w="http://schemas.openxmlformats.org/wordprocessingml/2006/main" xmlns:w14="http://schemas.microsoft.com/office/word/2010/wordml" mc:Ignorable="w14">
+<w:styles xmlns:mc="http://schemas.openxmlformats.org/markup-compatibility/2006" xmlns:r="http://schemas.openxmlformats.org/officeDocument/2006/relationships" xmlns:w="http://schemas.openxmlformats.org/wordprocessingml/2006/main" xmlns:w14="http://schemas.microsoft.com/office/word/2010/wordml" xmlns:w15="http://schemas.microsoft.com/office/word/2012/wordml" mc:Ignorable="w14 w15">
   <w:docDefaults>
     <w:rPrDefault>
       <w:rPr>
@@ -9319,144 +9487,378 @@
     </w:rPrDefault>
     <w:pPrDefault/>
   </w:docDefaults>
-  <w:latentStyles w:defLockedState="0" w:defUIPriority="99" w:defSemiHidden="1" w:defUnhideWhenUsed="1" w:defQFormat="0" w:count="267">
-    <w:lsdException w:name="Normal" w:locked="1" w:semiHidden="0" w:uiPriority="0" w:unhideWhenUsed="0" w:qFormat="1"/>
-    <w:lsdException w:name="heading 1" w:locked="1" w:semiHidden="0" w:uiPriority="0" w:unhideWhenUsed="0" w:qFormat="1"/>
-    <w:lsdException w:name="heading 2" w:locked="1" w:semiHidden="0" w:uiPriority="0" w:unhideWhenUsed="0" w:qFormat="1"/>
-    <w:lsdException w:name="heading 3" w:locked="1" w:semiHidden="0" w:uiPriority="0" w:unhideWhenUsed="0" w:qFormat="1"/>
-    <w:lsdException w:name="heading 4" w:locked="1" w:uiPriority="0" w:qFormat="1"/>
-    <w:lsdException w:name="heading 5" w:locked="1" w:uiPriority="0" w:qFormat="1"/>
-    <w:lsdException w:name="heading 6" w:locked="1" w:uiPriority="0" w:qFormat="1"/>
-    <w:lsdException w:name="heading 7" w:locked="1" w:uiPriority="0" w:qFormat="1"/>
-    <w:lsdException w:name="heading 8" w:locked="1" w:uiPriority="0" w:qFormat="1"/>
-    <w:lsdException w:name="heading 9" w:locked="1" w:uiPriority="0" w:qFormat="1"/>
-    <w:lsdException w:name="toc 1" w:locked="1" w:semiHidden="0" w:uiPriority="39" w:unhideWhenUsed="0"/>
-    <w:lsdException w:name="toc 2" w:locked="1" w:semiHidden="0" w:uiPriority="39" w:unhideWhenUsed="0"/>
-    <w:lsdException w:name="toc 3" w:locked="1" w:semiHidden="0" w:uiPriority="39" w:unhideWhenUsed="0"/>
-    <w:lsdException w:name="toc 4" w:locked="1" w:semiHidden="0" w:uiPriority="0" w:unhideWhenUsed="0"/>
-    <w:lsdException w:name="toc 5" w:locked="1" w:semiHidden="0" w:uiPriority="0" w:unhideWhenUsed="0"/>
-    <w:lsdException w:name="toc 6" w:locked="1" w:semiHidden="0" w:uiPriority="0" w:unhideWhenUsed="0"/>
-    <w:lsdException w:name="toc 7" w:locked="1" w:semiHidden="0" w:uiPriority="0" w:unhideWhenUsed="0"/>
-    <w:lsdException w:name="toc 8" w:locked="1" w:semiHidden="0" w:uiPriority="0" w:unhideWhenUsed="0"/>
-    <w:lsdException w:name="toc 9" w:locked="1" w:semiHidden="0" w:uiPriority="0" w:unhideWhenUsed="0"/>
-    <w:lsdException w:name="caption" w:locked="1" w:uiPriority="0" w:qFormat="1"/>
-    <w:lsdException w:name="Title" w:locked="1" w:semiHidden="0" w:uiPriority="0" w:unhideWhenUsed="0" w:qFormat="1"/>
-    <w:lsdException w:name="Default Paragraph Font" w:locked="1" w:semiHidden="0" w:uiPriority="0" w:unhideWhenUsed="0"/>
-    <w:lsdException w:name="Subtitle" w:locked="1" w:semiHidden="0" w:uiPriority="0" w:unhideWhenUsed="0" w:qFormat="1"/>
-    <w:lsdException w:name="Strong" w:locked="1" w:semiHidden="0" w:uiPriority="0" w:unhideWhenUsed="0" w:qFormat="1"/>
-    <w:lsdException w:name="Emphasis" w:locked="1" w:semiHidden="0" w:uiPriority="0" w:unhideWhenUsed="0" w:qFormat="1"/>
-    <w:lsdException w:name="Table Grid" w:locked="1" w:semiHidden="0" w:uiPriority="0" w:unhideWhenUsed="0"/>
-    <w:lsdException w:name="Placeholder Text" w:unhideWhenUsed="0"/>
-    <w:lsdException w:name="No Spacing" w:semiHidden="0" w:uiPriority="1" w:unhideWhenUsed="0" w:qFormat="1"/>
-    <w:lsdException w:name="Light Shading" w:semiHidden="0" w:uiPriority="60" w:unhideWhenUsed="0"/>
-    <w:lsdException w:name="Light List" w:semiHidden="0" w:uiPriority="61" w:unhideWhenUsed="0"/>
-    <w:lsdException w:name="Light Grid" w:semiHidden="0" w:uiPriority="62" w:unhideWhenUsed="0"/>
-    <w:lsdException w:name="Medium Shading 1" w:semiHidden="0" w:uiPriority="63" w:unhideWhenUsed="0"/>
-    <w:lsdException w:name="Medium Shading 2" w:semiHidden="0" w:uiPriority="64" w:unhideWhenUsed="0"/>
-    <w:lsdException w:name="Medium List 1" w:semiHidden="0" w:uiPriority="65" w:unhideWhenUsed="0"/>
-    <w:lsdException w:name="Medium List 2" w:semiHidden="0" w:uiPriority="66" w:unhideWhenUsed="0"/>
-    <w:lsdException w:name="Medium Grid 1" w:semiHidden="0" w:uiPriority="67" w:unhideWhenUsed="0"/>
-    <w:lsdException w:name="Medium Grid 2" w:semiHidden="0" w:uiPriority="68" w:unhideWhenUsed="0"/>
-    <w:lsdException w:name="Medium Grid 3" w:semiHidden="0" w:uiPriority="69" w:unhideWhenUsed="0"/>
-    <w:lsdException w:name="Dark List" w:semiHidden="0" w:uiPriority="70" w:unhideWhenUsed="0"/>
-    <w:lsdException w:name="Colorful Shading" w:semiHidden="0" w:uiPriority="71" w:unhideWhenUsed="0"/>
-    <w:lsdException w:name="Colorful List" w:semiHidden="0" w:uiPriority="72" w:unhideWhenUsed="0"/>
-    <w:lsdException w:name="Colorful Grid" w:semiHidden="0" w:uiPriority="73" w:unhideWhenUsed="0"/>
-    <w:lsdException w:name="Light Shading Accent 1" w:semiHidden="0" w:uiPriority="60" w:unhideWhenUsed="0"/>
-    <w:lsdException w:name="Light List Accent 1" w:semiHidden="0" w:uiPriority="61" w:unhideWhenUsed="0"/>
-    <w:lsdException w:name="Light Grid Accent 1" w:semiHidden="0" w:uiPriority="62" w:unhideWhenUsed="0"/>
-    <w:lsdException w:name="Medium Shading 1 Accent 1" w:semiHidden="0" w:uiPriority="63" w:unhideWhenUsed="0"/>
-    <w:lsdException w:name="Medium Shading 2 Accent 1" w:semiHidden="0" w:uiPriority="64" w:unhideWhenUsed="0"/>
-    <w:lsdException w:name="Medium List 1 Accent 1" w:semiHidden="0" w:uiPriority="65" w:unhideWhenUsed="0"/>
-    <w:lsdException w:name="Revision" w:unhideWhenUsed="0"/>
-    <w:lsdException w:name="List Paragraph" w:semiHidden="0" w:uiPriority="34" w:unhideWhenUsed="0" w:qFormat="1"/>
-    <w:lsdException w:name="Quote" w:semiHidden="0" w:uiPriority="29" w:unhideWhenUsed="0" w:qFormat="1"/>
-    <w:lsdException w:name="Intense Quote" w:semiHidden="0" w:uiPriority="30" w:unhideWhenUsed="0" w:qFormat="1"/>
-    <w:lsdException w:name="Medium List 2 Accent 1" w:semiHidden="0" w:uiPriority="66" w:unhideWhenUsed="0"/>
-    <w:lsdException w:name="Medium Grid 1 Accent 1" w:semiHidden="0" w:uiPriority="67" w:unhideWhenUsed="0"/>
-    <w:lsdException w:name="Medium Grid 2 Accent 1" w:semiHidden="0" w:uiPriority="68" w:unhideWhenUsed="0"/>
-    <w:lsdException w:name="Medium Grid 3 Accent 1" w:semiHidden="0" w:uiPriority="69" w:unhideWhenUsed="0"/>
-    <w:lsdException w:name="Dark List Accent 1" w:semiHidden="0" w:uiPriority="70" w:unhideWhenUsed="0"/>
-    <w:lsdException w:name="Colorful Shading Accent 1" w:semiHidden="0" w:uiPriority="71" w:unhideWhenUsed="0"/>
-    <w:lsdException w:name="Colorful List Accent 1" w:semiHidden="0" w:uiPriority="72" w:unhideWhenUsed="0"/>
-    <w:lsdException w:name="Colorful Grid Accent 1" w:semiHidden="0" w:uiPriority="73" w:unhideWhenUsed="0"/>
-    <w:lsdException w:name="Light Shading Accent 2" w:semiHidden="0" w:uiPriority="60" w:unhideWhenUsed="0"/>
-    <w:lsdException w:name="Light List Accent 2" w:semiHidden="0" w:uiPriority="61" w:unhideWhenUsed="0"/>
-    <w:lsdException w:name="Light Grid Accent 2" w:semiHidden="0" w:uiPriority="62" w:unhideWhenUsed="0"/>
-    <w:lsdException w:name="Medium Shading 1 Accent 2" w:semiHidden="0" w:uiPriority="63" w:unhideWhenUsed="0"/>
-    <w:lsdException w:name="Medium Shading 2 Accent 2" w:semiHidden="0" w:uiPriority="64" w:unhideWhenUsed="0"/>
-    <w:lsdException w:name="Medium List 1 Accent 2" w:semiHidden="0" w:uiPriority="65" w:unhideWhenUsed="0"/>
-    <w:lsdException w:name="Medium List 2 Accent 2" w:semiHidden="0" w:uiPriority="66" w:unhideWhenUsed="0"/>
-    <w:lsdException w:name="Medium Grid 1 Accent 2" w:semiHidden="0" w:uiPriority="67" w:unhideWhenUsed="0"/>
-    <w:lsdException w:name="Medium Grid 2 Accent 2" w:semiHidden="0" w:uiPriority="68" w:unhideWhenUsed="0"/>
-    <w:lsdException w:name="Medium Grid 3 Accent 2" w:semiHidden="0" w:uiPriority="69" w:unhideWhenUsed="0"/>
-    <w:lsdException w:name="Dark List Accent 2" w:semiHidden="0" w:uiPriority="70" w:unhideWhenUsed="0"/>
-    <w:lsdException w:name="Colorful Shading Accent 2" w:semiHidden="0" w:uiPriority="71" w:unhideWhenUsed="0"/>
-    <w:lsdException w:name="Colorful List Accent 2" w:semiHidden="0" w:uiPriority="72" w:unhideWhenUsed="0"/>
-    <w:lsdException w:name="Colorful Grid Accent 2" w:semiHidden="0" w:uiPriority="73" w:unhideWhenUsed="0"/>
-    <w:lsdException w:name="Light Shading Accent 3" w:semiHidden="0" w:uiPriority="60" w:unhideWhenUsed="0"/>
-    <w:lsdException w:name="Light List Accent 3" w:semiHidden="0" w:uiPriority="61" w:unhideWhenUsed="0"/>
-    <w:lsdException w:name="Light Grid Accent 3" w:semiHidden="0" w:uiPriority="62" w:unhideWhenUsed="0"/>
-    <w:lsdException w:name="Medium Shading 1 Accent 3" w:semiHidden="0" w:uiPriority="63" w:unhideWhenUsed="0"/>
-    <w:lsdException w:name="Medium Shading 2 Accent 3" w:semiHidden="0" w:uiPriority="64" w:unhideWhenUsed="0"/>
-    <w:lsdException w:name="Medium List 1 Accent 3" w:semiHidden="0" w:uiPriority="65" w:unhideWhenUsed="0"/>
-    <w:lsdException w:name="Medium List 2 Accent 3" w:semiHidden="0" w:uiPriority="66" w:unhideWhenUsed="0"/>
-    <w:lsdException w:name="Medium Grid 1 Accent 3" w:semiHidden="0" w:uiPriority="67" w:unhideWhenUsed="0"/>
-    <w:lsdException w:name="Medium Grid 2 Accent 3" w:semiHidden="0" w:uiPriority="68" w:unhideWhenUsed="0"/>
-    <w:lsdException w:name="Medium Grid 3 Accent 3" w:semiHidden="0" w:uiPriority="69" w:unhideWhenUsed="0"/>
-    <w:lsdException w:name="Dark List Accent 3" w:semiHidden="0" w:uiPriority="70" w:unhideWhenUsed="0"/>
-    <w:lsdException w:name="Colorful Shading Accent 3" w:semiHidden="0" w:uiPriority="71" w:unhideWhenUsed="0"/>
-    <w:lsdException w:name="Colorful List Accent 3" w:semiHidden="0" w:uiPriority="72" w:unhideWhenUsed="0"/>
-    <w:lsdException w:name="Colorful Grid Accent 3" w:semiHidden="0" w:uiPriority="73" w:unhideWhenUsed="0"/>
-    <w:lsdException w:name="Light Shading Accent 4" w:semiHidden="0" w:uiPriority="60" w:unhideWhenUsed="0"/>
-    <w:lsdException w:name="Light List Accent 4" w:semiHidden="0" w:uiPriority="61" w:unhideWhenUsed="0"/>
-    <w:lsdException w:name="Light Grid Accent 4" w:semiHidden="0" w:uiPriority="62" w:unhideWhenUsed="0"/>
-    <w:lsdException w:name="Medium Shading 1 Accent 4" w:semiHidden="0" w:uiPriority="63" w:unhideWhenUsed="0"/>
-    <w:lsdException w:name="Medium Shading 2 Accent 4" w:semiHidden="0" w:uiPriority="64" w:unhideWhenUsed="0"/>
-    <w:lsdException w:name="Medium List 1 Accent 4" w:semiHidden="0" w:uiPriority="65" w:unhideWhenUsed="0"/>
-    <w:lsdException w:name="Medium List 2 Accent 4" w:semiHidden="0" w:uiPriority="66" w:unhideWhenUsed="0"/>
-    <w:lsdException w:name="Medium Grid 1 Accent 4" w:semiHidden="0" w:uiPriority="67" w:unhideWhenUsed="0"/>
-    <w:lsdException w:name="Medium Grid 2 Accent 4" w:semiHidden="0" w:uiPriority="68" w:unhideWhenUsed="0"/>
-    <w:lsdException w:name="Medium Grid 3 Accent 4" w:semiHidden="0" w:uiPriority="69" w:unhideWhenUsed="0"/>
-    <w:lsdException w:name="Dark List Accent 4" w:semiHidden="0" w:uiPriority="70" w:unhideWhenUsed="0"/>
-    <w:lsdException w:name="Colorful Shading Accent 4" w:semiHidden="0" w:uiPriority="71" w:unhideWhenUsed="0"/>
-    <w:lsdException w:name="Colorful List Accent 4" w:semiHidden="0" w:uiPriority="72" w:unhideWhenUsed="0"/>
-    <w:lsdException w:name="Colorful Grid Accent 4" w:semiHidden="0" w:uiPriority="73" w:unhideWhenUsed="0"/>
-    <w:lsdException w:name="Light Shading Accent 5" w:semiHidden="0" w:uiPriority="60" w:unhideWhenUsed="0"/>
-    <w:lsdException w:name="Light List Accent 5" w:semiHidden="0" w:uiPriority="61" w:unhideWhenUsed="0"/>
-    <w:lsdException w:name="Light Grid Accent 5" w:semiHidden="0" w:uiPriority="62" w:unhideWhenUsed="0"/>
-    <w:lsdException w:name="Medium Shading 1 Accent 5" w:semiHidden="0" w:uiPriority="63" w:unhideWhenUsed="0"/>
-    <w:lsdException w:name="Medium Shading 2 Accent 5" w:semiHidden="0" w:uiPriority="64" w:unhideWhenUsed="0"/>
-    <w:lsdException w:name="Medium List 1 Accent 5" w:semiHidden="0" w:uiPriority="65" w:unhideWhenUsed="0"/>
-    <w:lsdException w:name="Medium List 2 Accent 5" w:semiHidden="0" w:uiPriority="66" w:unhideWhenUsed="0"/>
-    <w:lsdException w:name="Medium Grid 1 Accent 5" w:semiHidden="0" w:uiPriority="67" w:unhideWhenUsed="0"/>
-    <w:lsdException w:name="Medium Grid 2 Accent 5" w:semiHidden="0" w:uiPriority="68" w:unhideWhenUsed="0"/>
-    <w:lsdException w:name="Medium Grid 3 Accent 5" w:semiHidden="0" w:uiPriority="69" w:unhideWhenUsed="0"/>
-    <w:lsdException w:name="Dark List Accent 5" w:semiHidden="0" w:uiPriority="70" w:unhideWhenUsed="0"/>
-    <w:lsdException w:name="Colorful Shading Accent 5" w:semiHidden="0" w:uiPriority="71" w:unhideWhenUsed="0"/>
-    <w:lsdException w:name="Colorful List Accent 5" w:semiHidden="0" w:uiPriority="72" w:unhideWhenUsed="0"/>
-    <w:lsdException w:name="Colorful Grid Accent 5" w:semiHidden="0" w:uiPriority="73" w:unhideWhenUsed="0"/>
-    <w:lsdException w:name="Light Shading Accent 6" w:semiHidden="0" w:uiPriority="60" w:unhideWhenUsed="0"/>
-    <w:lsdException w:name="Light List Accent 6" w:semiHidden="0" w:uiPriority="61" w:unhideWhenUsed="0"/>
-    <w:lsdException w:name="Light Grid Accent 6" w:semiHidden="0" w:uiPriority="62" w:unhideWhenUsed="0"/>
-    <w:lsdException w:name="Medium Shading 1 Accent 6" w:semiHidden="0" w:uiPriority="63" w:unhideWhenUsed="0"/>
-    <w:lsdException w:name="Medium Shading 2 Accent 6" w:semiHidden="0" w:uiPriority="64" w:unhideWhenUsed="0"/>
-    <w:lsdException w:name="Medium List 1 Accent 6" w:semiHidden="0" w:uiPriority="65" w:unhideWhenUsed="0"/>
-    <w:lsdException w:name="Medium List 2 Accent 6" w:semiHidden="0" w:uiPriority="66" w:unhideWhenUsed="0"/>
-    <w:lsdException w:name="Medium Grid 1 Accent 6" w:semiHidden="0" w:uiPriority="67" w:unhideWhenUsed="0"/>
-    <w:lsdException w:name="Medium Grid 2 Accent 6" w:semiHidden="0" w:uiPriority="68" w:unhideWhenUsed="0"/>
-    <w:lsdException w:name="Medium Grid 3 Accent 6" w:semiHidden="0" w:uiPriority="69" w:unhideWhenUsed="0"/>
-    <w:lsdException w:name="Dark List Accent 6" w:semiHidden="0" w:uiPriority="70" w:unhideWhenUsed="0"/>
-    <w:lsdException w:name="Colorful Shading Accent 6" w:semiHidden="0" w:uiPriority="71" w:unhideWhenUsed="0"/>
-    <w:lsdException w:name="Colorful List Accent 6" w:semiHidden="0" w:uiPriority="72" w:unhideWhenUsed="0"/>
-    <w:lsdException w:name="Colorful Grid Accent 6" w:semiHidden="0" w:uiPriority="73" w:unhideWhenUsed="0"/>
-    <w:lsdException w:name="Subtle Emphasis" w:semiHidden="0" w:uiPriority="19" w:unhideWhenUsed="0" w:qFormat="1"/>
-    <w:lsdException w:name="Intense Emphasis" w:semiHidden="0" w:uiPriority="21" w:unhideWhenUsed="0" w:qFormat="1"/>
-    <w:lsdException w:name="Subtle Reference" w:semiHidden="0" w:uiPriority="31" w:unhideWhenUsed="0" w:qFormat="1"/>
-    <w:lsdException w:name="Intense Reference" w:semiHidden="0" w:uiPriority="32" w:unhideWhenUsed="0" w:qFormat="1"/>
-    <w:lsdException w:name="Book Title" w:semiHidden="0" w:uiPriority="33" w:unhideWhenUsed="0" w:qFormat="1"/>
-    <w:lsdException w:name="Bibliography" w:uiPriority="37"/>
-    <w:lsdException w:name="TOC Heading" w:semiHidden="0" w:uiPriority="39" w:unhideWhenUsed="0" w:qFormat="1"/>
+  <w:latentStyles w:defLockedState="0" w:defUIPriority="99" w:defSemiHidden="0" w:defUnhideWhenUsed="0" w:defQFormat="0" w:count="371">
+    <w:lsdException w:name="Normal" w:locked="1" w:uiPriority="0" w:qFormat="1"/>
+    <w:lsdException w:name="heading 1" w:locked="1" w:uiPriority="0" w:qFormat="1"/>
+    <w:lsdException w:name="heading 2" w:locked="1" w:uiPriority="0" w:qFormat="1"/>
+    <w:lsdException w:name="heading 3" w:locked="1" w:uiPriority="0" w:qFormat="1"/>
+    <w:lsdException w:name="heading 4" w:locked="1" w:semiHidden="1" w:uiPriority="0" w:unhideWhenUsed="1" w:qFormat="1"/>
+    <w:lsdException w:name="heading 5" w:locked="1" w:semiHidden="1" w:uiPriority="0" w:unhideWhenUsed="1" w:qFormat="1"/>
+    <w:lsdException w:name="heading 6" w:locked="1" w:semiHidden="1" w:uiPriority="0" w:unhideWhenUsed="1" w:qFormat="1"/>
+    <w:lsdException w:name="heading 7" w:locked="1" w:semiHidden="1" w:uiPriority="0" w:unhideWhenUsed="1" w:qFormat="1"/>
+    <w:lsdException w:name="heading 8" w:locked="1" w:semiHidden="1" w:uiPriority="0" w:unhideWhenUsed="1" w:qFormat="1"/>
+    <w:lsdException w:name="heading 9" w:locked="1" w:semiHidden="1" w:uiPriority="0" w:unhideWhenUsed="1" w:qFormat="1"/>
+    <w:lsdException w:name="index 1" w:semiHidden="1" w:unhideWhenUsed="1"/>
+    <w:lsdException w:name="index 2" w:semiHidden="1" w:unhideWhenUsed="1"/>
+    <w:lsdException w:name="index 3" w:semiHidden="1" w:unhideWhenUsed="1"/>
+    <w:lsdException w:name="index 4" w:semiHidden="1" w:unhideWhenUsed="1"/>
+    <w:lsdException w:name="index 5" w:semiHidden="1" w:unhideWhenUsed="1"/>
+    <w:lsdException w:name="index 6" w:semiHidden="1" w:unhideWhenUsed="1"/>
+    <w:lsdException w:name="index 7" w:semiHidden="1" w:unhideWhenUsed="1"/>
+    <w:lsdException w:name="index 8" w:semiHidden="1" w:unhideWhenUsed="1"/>
+    <w:lsdException w:name="index 9" w:semiHidden="1" w:unhideWhenUsed="1"/>
+    <w:lsdException w:name="toc 1" w:locked="1" w:uiPriority="39"/>
+    <w:lsdException w:name="toc 2" w:locked="1" w:uiPriority="39"/>
+    <w:lsdException w:name="toc 3" w:locked="1" w:uiPriority="39"/>
+    <w:lsdException w:name="toc 4" w:locked="1" w:uiPriority="0"/>
+    <w:lsdException w:name="toc 5" w:locked="1" w:uiPriority="0"/>
+    <w:lsdException w:name="toc 6" w:locked="1" w:uiPriority="0"/>
+    <w:lsdException w:name="toc 7" w:locked="1" w:uiPriority="0"/>
+    <w:lsdException w:name="toc 8" w:locked="1" w:uiPriority="0"/>
+    <w:lsdException w:name="toc 9" w:locked="1" w:uiPriority="0"/>
+    <w:lsdException w:name="Normal Indent" w:semiHidden="1" w:unhideWhenUsed="1"/>
+    <w:lsdException w:name="footnote text" w:semiHidden="1" w:unhideWhenUsed="1"/>
+    <w:lsdException w:name="annotation text" w:semiHidden="1" w:unhideWhenUsed="1"/>
+    <w:lsdException w:name="header" w:semiHidden="1" w:unhideWhenUsed="1"/>
+    <w:lsdException w:name="footer" w:semiHidden="1" w:unhideWhenUsed="1"/>
+    <w:lsdException w:name="index heading" w:semiHidden="1" w:unhideWhenUsed="1"/>
+    <w:lsdException w:name="caption" w:locked="1" w:semiHidden="1" w:uiPriority="0" w:unhideWhenUsed="1" w:qFormat="1"/>
+    <w:lsdException w:name="table of figures" w:semiHidden="1" w:unhideWhenUsed="1"/>
+    <w:lsdException w:name="envelope address" w:semiHidden="1" w:unhideWhenUsed="1"/>
+    <w:lsdException w:name="envelope return" w:semiHidden="1" w:unhideWhenUsed="1"/>
+    <w:lsdException w:name="footnote reference" w:semiHidden="1" w:unhideWhenUsed="1"/>
+    <w:lsdException w:name="annotation reference" w:semiHidden="1" w:unhideWhenUsed="1"/>
+    <w:lsdException w:name="line number" w:semiHidden="1" w:unhideWhenUsed="1"/>
+    <w:lsdException w:name="page number" w:semiHidden="1" w:unhideWhenUsed="1"/>
+    <w:lsdException w:name="endnote reference" w:semiHidden="1" w:unhideWhenUsed="1"/>
+    <w:lsdException w:name="endnote text" w:semiHidden="1" w:unhideWhenUsed="1"/>
+    <w:lsdException w:name="table of authorities" w:semiHidden="1" w:unhideWhenUsed="1"/>
+    <w:lsdException w:name="macro" w:semiHidden="1" w:unhideWhenUsed="1"/>
+    <w:lsdException w:name="toa heading" w:semiHidden="1" w:unhideWhenUsed="1"/>
+    <w:lsdException w:name="List" w:semiHidden="1" w:unhideWhenUsed="1"/>
+    <w:lsdException w:name="List Bullet" w:semiHidden="1" w:unhideWhenUsed="1"/>
+    <w:lsdException w:name="List Number" w:semiHidden="1" w:unhideWhenUsed="1"/>
+    <w:lsdException w:name="List 2" w:semiHidden="1" w:unhideWhenUsed="1"/>
+    <w:lsdException w:name="List 3" w:semiHidden="1" w:unhideWhenUsed="1"/>
+    <w:lsdException w:name="List 4" w:semiHidden="1" w:unhideWhenUsed="1"/>
+    <w:lsdException w:name="List 5" w:semiHidden="1" w:unhideWhenUsed="1"/>
+    <w:lsdException w:name="List Bullet 2" w:semiHidden="1" w:unhideWhenUsed="1"/>
+    <w:lsdException w:name="List Bullet 3" w:semiHidden="1" w:unhideWhenUsed="1"/>
+    <w:lsdException w:name="List Bullet 4" w:semiHidden="1" w:unhideWhenUsed="1"/>
+    <w:lsdException w:name="List Bullet 5" w:semiHidden="1" w:unhideWhenUsed="1"/>
+    <w:lsdException w:name="List Number 2" w:semiHidden="1" w:unhideWhenUsed="1"/>
+    <w:lsdException w:name="List Number 3" w:semiHidden="1" w:unhideWhenUsed="1"/>
+    <w:lsdException w:name="List Number 4" w:semiHidden="1" w:unhideWhenUsed="1"/>
+    <w:lsdException w:name="List Number 5" w:semiHidden="1" w:unhideWhenUsed="1"/>
+    <w:lsdException w:name="Title" w:locked="1" w:uiPriority="0" w:qFormat="1"/>
+    <w:lsdException w:name="Closing" w:semiHidden="1" w:unhideWhenUsed="1"/>
+    <w:lsdException w:name="Signature" w:semiHidden="1" w:unhideWhenUsed="1"/>
+    <w:lsdException w:name="Default Paragraph Font" w:locked="1" w:uiPriority="0"/>
+    <w:lsdException w:name="Body Text" w:semiHidden="1" w:unhideWhenUsed="1"/>
+    <w:lsdException w:name="Body Text Indent" w:semiHidden="1" w:unhideWhenUsed="1"/>
+    <w:lsdException w:name="List Continue" w:semiHidden="1" w:unhideWhenUsed="1"/>
+    <w:lsdException w:name="List Continue 2" w:semiHidden="1" w:unhideWhenUsed="1"/>
+    <w:lsdException w:name="List Continue 3" w:semiHidden="1" w:unhideWhenUsed="1"/>
+    <w:lsdException w:name="List Continue 4" w:semiHidden="1" w:unhideWhenUsed="1"/>
+    <w:lsdException w:name="List Continue 5" w:semiHidden="1" w:unhideWhenUsed="1"/>
+    <w:lsdException w:name="Message Header" w:semiHidden="1" w:unhideWhenUsed="1"/>
+    <w:lsdException w:name="Subtitle" w:locked="1" w:uiPriority="0" w:qFormat="1"/>
+    <w:lsdException w:name="Salutation" w:semiHidden="1" w:unhideWhenUsed="1"/>
+    <w:lsdException w:name="Date" w:semiHidden="1" w:unhideWhenUsed="1"/>
+    <w:lsdException w:name="Body Text First Indent" w:semiHidden="1" w:unhideWhenUsed="1"/>
+    <w:lsdException w:name="Body Text First Indent 2" w:semiHidden="1" w:unhideWhenUsed="1"/>
+    <w:lsdException w:name="Note Heading" w:semiHidden="1" w:unhideWhenUsed="1"/>
+    <w:lsdException w:name="Body Text 2" w:semiHidden="1" w:unhideWhenUsed="1"/>
+    <w:lsdException w:name="Body Text 3" w:semiHidden="1" w:unhideWhenUsed="1"/>
+    <w:lsdException w:name="Body Text Indent 2" w:semiHidden="1" w:unhideWhenUsed="1"/>
+    <w:lsdException w:name="Body Text Indent 3" w:semiHidden="1" w:unhideWhenUsed="1"/>
+    <w:lsdException w:name="Block Text" w:semiHidden="1" w:unhideWhenUsed="1"/>
+    <w:lsdException w:name="Hyperlink" w:semiHidden="1" w:unhideWhenUsed="1"/>
+    <w:lsdException w:name="FollowedHyperlink" w:semiHidden="1" w:unhideWhenUsed="1"/>
+    <w:lsdException w:name="Strong" w:locked="1" w:uiPriority="0" w:qFormat="1"/>
+    <w:lsdException w:name="Emphasis" w:locked="1" w:uiPriority="0" w:qFormat="1"/>
+    <w:lsdException w:name="Document Map" w:semiHidden="1" w:unhideWhenUsed="1"/>
+    <w:lsdException w:name="Plain Text" w:semiHidden="1" w:unhideWhenUsed="1"/>
+    <w:lsdException w:name="E-mail Signature" w:semiHidden="1" w:unhideWhenUsed="1"/>
+    <w:lsdException w:name="HTML Top of Form" w:semiHidden="1" w:unhideWhenUsed="1"/>
+    <w:lsdException w:name="HTML Bottom of Form" w:semiHidden="1" w:unhideWhenUsed="1"/>
+    <w:lsdException w:name="Normal (Web)" w:semiHidden="1" w:unhideWhenUsed="1"/>
+    <w:lsdException w:name="HTML Acronym" w:semiHidden="1" w:unhideWhenUsed="1"/>
+    <w:lsdException w:name="HTML Address" w:semiHidden="1" w:unhideWhenUsed="1"/>
+    <w:lsdException w:name="HTML Cite" w:semiHidden="1" w:unhideWhenUsed="1"/>
+    <w:lsdException w:name="HTML Code" w:semiHidden="1" w:unhideWhenUsed="1"/>
+    <w:lsdException w:name="HTML Definition" w:semiHidden="1" w:unhideWhenUsed="1"/>
+    <w:lsdException w:name="HTML Keyboard" w:semiHidden="1" w:unhideWhenUsed="1"/>
+    <w:lsdException w:name="HTML Preformatted" w:semiHidden="1" w:unhideWhenUsed="1"/>
+    <w:lsdException w:name="HTML Sample" w:semiHidden="1" w:unhideWhenUsed="1"/>
+    <w:lsdException w:name="HTML Typewriter" w:semiHidden="1" w:unhideWhenUsed="1"/>
+    <w:lsdException w:name="HTML Variable" w:semiHidden="1" w:unhideWhenUsed="1"/>
+    <w:lsdException w:name="Normal Table" w:semiHidden="1" w:unhideWhenUsed="1"/>
+    <w:lsdException w:name="annotation subject" w:semiHidden="1" w:unhideWhenUsed="1"/>
+    <w:lsdException w:name="No List" w:semiHidden="1" w:unhideWhenUsed="1"/>
+    <w:lsdException w:name="Outline List 1" w:semiHidden="1" w:unhideWhenUsed="1"/>
+    <w:lsdException w:name="Outline List 2" w:semiHidden="1" w:unhideWhenUsed="1"/>
+    <w:lsdException w:name="Outline List 3" w:semiHidden="1" w:unhideWhenUsed="1"/>
+    <w:lsdException w:name="Table Simple 1" w:semiHidden="1" w:unhideWhenUsed="1"/>
+    <w:lsdException w:name="Table Simple 2" w:semiHidden="1" w:unhideWhenUsed="1"/>
+    <w:lsdException w:name="Table Simple 3" w:semiHidden="1" w:unhideWhenUsed="1"/>
+    <w:lsdException w:name="Table Classic 1" w:semiHidden="1" w:unhideWhenUsed="1"/>
+    <w:lsdException w:name="Table Classic 2" w:semiHidden="1" w:unhideWhenUsed="1"/>
+    <w:lsdException w:name="Table Classic 3" w:semiHidden="1" w:unhideWhenUsed="1"/>
+    <w:lsdException w:name="Table Classic 4" w:semiHidden="1" w:unhideWhenUsed="1"/>
+    <w:lsdException w:name="Table Colorful 1" w:semiHidden="1" w:unhideWhenUsed="1"/>
+    <w:lsdException w:name="Table Colorful 2" w:semiHidden="1" w:unhideWhenUsed="1"/>
+    <w:lsdException w:name="Table Colorful 3" w:semiHidden="1" w:unhideWhenUsed="1"/>
+    <w:lsdException w:name="Table Columns 1" w:semiHidden="1" w:unhideWhenUsed="1"/>
+    <w:lsdException w:name="Table Columns 2" w:semiHidden="1" w:unhideWhenUsed="1"/>
+    <w:lsdException w:name="Table Columns 3" w:semiHidden="1" w:unhideWhenUsed="1"/>
+    <w:lsdException w:name="Table Columns 4" w:semiHidden="1" w:unhideWhenUsed="1"/>
+    <w:lsdException w:name="Table Columns 5" w:semiHidden="1" w:unhideWhenUsed="1"/>
+    <w:lsdException w:name="Table Grid 1" w:semiHidden="1" w:unhideWhenUsed="1"/>
+    <w:lsdException w:name="Table Grid 2" w:semiHidden="1" w:unhideWhenUsed="1"/>
+    <w:lsdException w:name="Table Grid 3" w:semiHidden="1" w:unhideWhenUsed="1"/>
+    <w:lsdException w:name="Table Grid 4" w:semiHidden="1" w:unhideWhenUsed="1"/>
+    <w:lsdException w:name="Table Grid 5" w:semiHidden="1" w:unhideWhenUsed="1"/>
+    <w:lsdException w:name="Table Grid 6" w:semiHidden="1" w:unhideWhenUsed="1"/>
+    <w:lsdException w:name="Table Grid 7" w:semiHidden="1" w:unhideWhenUsed="1"/>
+    <w:lsdException w:name="Table Grid 8" w:semiHidden="1" w:unhideWhenUsed="1"/>
+    <w:lsdException w:name="Table List 1" w:semiHidden="1" w:unhideWhenUsed="1"/>
+    <w:lsdException w:name="Table List 2" w:semiHidden="1" w:unhideWhenUsed="1"/>
+    <w:lsdException w:name="Table List 3" w:semiHidden="1" w:unhideWhenUsed="1"/>
+    <w:lsdException w:name="Table List 4" w:semiHidden="1" w:unhideWhenUsed="1"/>
+    <w:lsdException w:name="Table List 5" w:semiHidden="1" w:unhideWhenUsed="1"/>
+    <w:lsdException w:name="Table List 6" w:semiHidden="1" w:unhideWhenUsed="1"/>
+    <w:lsdException w:name="Table List 7" w:semiHidden="1" w:unhideWhenUsed="1"/>
+    <w:lsdException w:name="Table List 8" w:semiHidden="1" w:unhideWhenUsed="1"/>
+    <w:lsdException w:name="Table 3D effects 1" w:semiHidden="1" w:unhideWhenUsed="1"/>
+    <w:lsdException w:name="Table 3D effects 2" w:semiHidden="1" w:unhideWhenUsed="1"/>
+    <w:lsdException w:name="Table 3D effects 3" w:semiHidden="1" w:unhideWhenUsed="1"/>
+    <w:lsdException w:name="Table Contemporary" w:semiHidden="1" w:unhideWhenUsed="1"/>
+    <w:lsdException w:name="Table Elegant" w:semiHidden="1" w:unhideWhenUsed="1"/>
+    <w:lsdException w:name="Table Professional" w:semiHidden="1" w:unhideWhenUsed="1"/>
+    <w:lsdException w:name="Table Subtle 1" w:semiHidden="1" w:unhideWhenUsed="1"/>
+    <w:lsdException w:name="Table Subtle 2" w:semiHidden="1" w:unhideWhenUsed="1"/>
+    <w:lsdException w:name="Table Web 1" w:semiHidden="1" w:unhideWhenUsed="1"/>
+    <w:lsdException w:name="Table Web 2" w:semiHidden="1" w:unhideWhenUsed="1"/>
+    <w:lsdException w:name="Table Web 3" w:semiHidden="1" w:unhideWhenUsed="1"/>
+    <w:lsdException w:name="Balloon Text" w:semiHidden="1" w:unhideWhenUsed="1"/>
+    <w:lsdException w:name="Table Grid" w:locked="1" w:uiPriority="0"/>
+    <w:lsdException w:name="Table Theme" w:semiHidden="1" w:unhideWhenUsed="1"/>
+    <w:lsdException w:name="Placeholder Text" w:semiHidden="1"/>
+    <w:lsdException w:name="No Spacing" w:uiPriority="1" w:qFormat="1"/>
+    <w:lsdException w:name="Light Shading" w:uiPriority="60"/>
+    <w:lsdException w:name="Light List" w:uiPriority="61"/>
+    <w:lsdException w:name="Light Grid" w:uiPriority="62"/>
+    <w:lsdException w:name="Medium Shading 1" w:uiPriority="63"/>
+    <w:lsdException w:name="Medium Shading 2" w:uiPriority="64"/>
+    <w:lsdException w:name="Medium List 1" w:uiPriority="65"/>
+    <w:lsdException w:name="Medium List 2" w:uiPriority="66"/>
+    <w:lsdException w:name="Medium Grid 1" w:uiPriority="67"/>
+    <w:lsdException w:name="Medium Grid 2" w:uiPriority="68"/>
+    <w:lsdException w:name="Medium Grid 3" w:uiPriority="69"/>
+    <w:lsdException w:name="Dark List" w:uiPriority="70"/>
+    <w:lsdException w:name="Colorful Shading" w:uiPriority="71"/>
+    <w:lsdException w:name="Colorful List" w:uiPriority="72"/>
+    <w:lsdException w:name="Colorful Grid" w:uiPriority="73"/>
+    <w:lsdException w:name="Light Shading Accent 1" w:uiPriority="60"/>
+    <w:lsdException w:name="Light List Accent 1" w:uiPriority="61"/>
+    <w:lsdException w:name="Light Grid Accent 1" w:uiPriority="62"/>
+    <w:lsdException w:name="Medium Shading 1 Accent 1" w:uiPriority="63"/>
+    <w:lsdException w:name="Medium Shading 2 Accent 1" w:uiPriority="64"/>
+    <w:lsdException w:name="Medium List 1 Accent 1" w:uiPriority="65"/>
+    <w:lsdException w:name="Revision" w:semiHidden="1"/>
+    <w:lsdException w:name="List Paragraph" w:uiPriority="34" w:qFormat="1"/>
+    <w:lsdException w:name="Quote" w:uiPriority="29" w:qFormat="1"/>
+    <w:lsdException w:name="Intense Quote" w:uiPriority="30" w:qFormat="1"/>
+    <w:lsdException w:name="Medium List 2 Accent 1" w:uiPriority="66"/>
+    <w:lsdException w:name="Medium Grid 1 Accent 1" w:uiPriority="67"/>
+    <w:lsdException w:name="Medium Grid 2 Accent 1" w:uiPriority="68"/>
+    <w:lsdException w:name="Medium Grid 3 Accent 1" w:uiPriority="69"/>
+    <w:lsdException w:name="Dark List Accent 1" w:uiPriority="70"/>
+    <w:lsdException w:name="Colorful Shading Accent 1" w:uiPriority="71"/>
+    <w:lsdException w:name="Colorful List Accent 1" w:uiPriority="72"/>
+    <w:lsdException w:name="Colorful Grid Accent 1" w:uiPriority="73"/>
+    <w:lsdException w:name="Light Shading Accent 2" w:uiPriority="60"/>
+    <w:lsdException w:name="Light List Accent 2" w:uiPriority="61"/>
+    <w:lsdException w:name="Light Grid Accent 2" w:uiPriority="62"/>
+    <w:lsdException w:name="Medium Shading 1 Accent 2" w:uiPriority="63"/>
+    <w:lsdException w:name="Medium Shading 2 Accent 2" w:uiPriority="64"/>
+    <w:lsdException w:name="Medium List 1 Accent 2" w:uiPriority="65"/>
+    <w:lsdException w:name="Medium List 2 Accent 2" w:uiPriority="66"/>
+    <w:lsdException w:name="Medium Grid 1 Accent 2" w:uiPriority="67"/>
+    <w:lsdException w:name="Medium Grid 2 Accent 2" w:uiPriority="68"/>
+    <w:lsdException w:name="Medium Grid 3 Accent 2" w:uiPriority="69"/>
+    <w:lsdException w:name="Dark List Accent 2" w:uiPriority="70"/>
+    <w:lsdException w:name="Colorful Shading Accent 2" w:uiPriority="71"/>
+    <w:lsdException w:name="Colorful List Accent 2" w:uiPriority="72"/>
+    <w:lsdException w:name="Colorful Grid Accent 2" w:uiPriority="73"/>
+    <w:lsdException w:name="Light Shading Accent 3" w:uiPriority="60"/>
+    <w:lsdException w:name="Light List Accent 3" w:uiPriority="61"/>
+    <w:lsdException w:name="Light Grid Accent 3" w:uiPriority="62"/>
+    <w:lsdException w:name="Medium Shading 1 Accent 3" w:uiPriority="63"/>
+    <w:lsdException w:name="Medium Shading 2 Accent 3" w:uiPriority="64"/>
+    <w:lsdException w:name="Medium List 1 Accent 3" w:uiPriority="65"/>
+    <w:lsdException w:name="Medium List 2 Accent 3" w:uiPriority="66"/>
+    <w:lsdException w:name="Medium Grid 1 Accent 3" w:uiPriority="67"/>
+    <w:lsdException w:name="Medium Grid 2 Accent 3" w:uiPriority="68"/>
+    <w:lsdException w:name="Medium Grid 3 Accent 3" w:uiPriority="69"/>
+    <w:lsdException w:name="Dark List Accent 3" w:uiPriority="70"/>
+    <w:lsdException w:name="Colorful Shading Accent 3" w:uiPriority="71"/>
+    <w:lsdException w:name="Colorful List Accent 3" w:uiPriority="72"/>
+    <w:lsdException w:name="Colorful Grid Accent 3" w:uiPriority="73"/>
+    <w:lsdException w:name="Light Shading Accent 4" w:uiPriority="60"/>
+    <w:lsdException w:name="Light List Accent 4" w:uiPriority="61"/>
+    <w:lsdException w:name="Light Grid Accent 4" w:uiPriority="62"/>
+    <w:lsdException w:name="Medium Shading 1 Accent 4" w:uiPriority="63"/>
+    <w:lsdException w:name="Medium Shading 2 Accent 4" w:uiPriority="64"/>
+    <w:lsdException w:name="Medium List 1 Accent 4" w:uiPriority="65"/>
+    <w:lsdException w:name="Medium List 2 Accent 4" w:uiPriority="66"/>
+    <w:lsdException w:name="Medium Grid 1 Accent 4" w:uiPriority="67"/>
+    <w:lsdException w:name="Medium Grid 2 Accent 4" w:uiPriority="68"/>
+    <w:lsdException w:name="Medium Grid 3 Accent 4" w:uiPriority="69"/>
+    <w:lsdException w:name="Dark List Accent 4" w:uiPriority="70"/>
+    <w:lsdException w:name="Colorful Shading Accent 4" w:uiPriority="71"/>
+    <w:lsdException w:name="Colorful List Accent 4" w:uiPriority="72"/>
+    <w:lsdException w:name="Colorful Grid Accent 4" w:uiPriority="73"/>
+    <w:lsdException w:name="Light Shading Accent 5" w:uiPriority="60"/>
+    <w:lsdException w:name="Light List Accent 5" w:uiPriority="61"/>
+    <w:lsdException w:name="Light Grid Accent 5" w:uiPriority="62"/>
+    <w:lsdException w:name="Medium Shading 1 Accent 5" w:uiPriority="63"/>
+    <w:lsdException w:name="Medium Shading 2 Accent 5" w:uiPriority="64"/>
+    <w:lsdException w:name="Medium List 1 Accent 5" w:uiPriority="65"/>
+    <w:lsdException w:name="Medium List 2 Accent 5" w:uiPriority="66"/>
+    <w:lsdException w:name="Medium Grid 1 Accent 5" w:uiPriority="67"/>
+    <w:lsdException w:name="Medium Grid 2 Accent 5" w:uiPriority="68"/>
+    <w:lsdException w:name="Medium Grid 3 Accent 5" w:uiPriority="69"/>
+    <w:lsdException w:name="Dark List Accent 5" w:uiPriority="70"/>
+    <w:lsdException w:name="Colorful Shading Accent 5" w:uiPriority="71"/>
+    <w:lsdException w:name="Colorful List Accent 5" w:uiPriority="72"/>
+    <w:lsdException w:name="Colorful Grid Accent 5" w:uiPriority="73"/>
+    <w:lsdException w:name="Light Shading Accent 6" w:uiPriority="60"/>
+    <w:lsdException w:name="Light List Accent 6" w:uiPriority="61"/>
+    <w:lsdException w:name="Light Grid Accent 6" w:uiPriority="62"/>
+    <w:lsdException w:name="Medium Shading 1 Accent 6" w:uiPriority="63"/>
+    <w:lsdException w:name="Medium Shading 2 Accent 6" w:uiPriority="64"/>
+    <w:lsdException w:name="Medium List 1 Accent 6" w:uiPriority="65"/>
+    <w:lsdException w:name="Medium List 2 Accent 6" w:uiPriority="66"/>
+    <w:lsdException w:name="Medium Grid 1 Accent 6" w:uiPriority="67"/>
+    <w:lsdException w:name="Medium Grid 2 Accent 6" w:uiPriority="68"/>
+    <w:lsdException w:name="Medium Grid 3 Accent 6" w:uiPriority="69"/>
+    <w:lsdException w:name="Dark List Accent 6" w:uiPriority="70"/>
+    <w:lsdException w:name="Colorful Shading Accent 6" w:uiPriority="71"/>
+    <w:lsdException w:name="Colorful List Accent 6" w:uiPriority="72"/>
+    <w:lsdException w:name="Colorful Grid Accent 6" w:uiPriority="73"/>
+    <w:lsdException w:name="Subtle Emphasis" w:uiPriority="19" w:qFormat="1"/>
+    <w:lsdException w:name="Intense Emphasis" w:uiPriority="21" w:qFormat="1"/>
+    <w:lsdException w:name="Subtle Reference" w:uiPriority="31" w:qFormat="1"/>
+    <w:lsdException w:name="Intense Reference" w:uiPriority="32" w:qFormat="1"/>
+    <w:lsdException w:name="Book Title" w:uiPriority="33" w:qFormat="1"/>
+    <w:lsdException w:name="Bibliography" w:semiHidden="1" w:uiPriority="37" w:unhideWhenUsed="1"/>
+    <w:lsdException w:name="TOC Heading" w:uiPriority="39" w:qFormat="1"/>
+    <w:lsdException w:name="Plain Table 1" w:uiPriority="41"/>
+    <w:lsdException w:name="Plain Table 2" w:uiPriority="42"/>
+    <w:lsdException w:name="Plain Table 3" w:uiPriority="43"/>
+    <w:lsdException w:name="Plain Table 4" w:uiPriority="44"/>
+    <w:lsdException w:name="Plain Table 5" w:uiPriority="45"/>
+    <w:lsdException w:name="Grid Table Light" w:uiPriority="40"/>
+    <w:lsdException w:name="Grid Table 1 Light" w:uiPriority="46"/>
+    <w:lsdException w:name="Grid Table 2" w:uiPriority="47"/>
+    <w:lsdException w:name="Grid Table 3" w:uiPriority="48"/>
+    <w:lsdException w:name="Grid Table 4" w:uiPriority="49"/>
+    <w:lsdException w:name="Grid Table 5 Dark" w:uiPriority="50"/>
+    <w:lsdException w:name="Grid Table 6 Colorful" w:uiPriority="51"/>
+    <w:lsdException w:name="Grid Table 7 Colorful" w:uiPriority="52"/>
+    <w:lsdException w:name="Grid Table 1 Light Accent 1" w:uiPriority="46"/>
+    <w:lsdException w:name="Grid Table 2 Accent 1" w:uiPriority="47"/>
+    <w:lsdException w:name="Grid Table 3 Accent 1" w:uiPriority="48"/>
+    <w:lsdException w:name="Grid Table 4 Accent 1" w:uiPriority="49"/>
+    <w:lsdException w:name="Grid Table 5 Dark Accent 1" w:uiPriority="50"/>
+    <w:lsdException w:name="Grid Table 6 Colorful Accent 1" w:uiPriority="51"/>
+    <w:lsdException w:name="Grid Table 7 Colorful Accent 1" w:uiPriority="52"/>
+    <w:lsdException w:name="Grid Table 1 Light Accent 2" w:uiPriority="46"/>
+    <w:lsdException w:name="Grid Table 2 Accent 2" w:uiPriority="47"/>
+    <w:lsdException w:name="Grid Table 3 Accent 2" w:uiPriority="48"/>
+    <w:lsdException w:name="Grid Table 4 Accent 2" w:uiPriority="49"/>
+    <w:lsdException w:name="Grid Table 5 Dark Accent 2" w:uiPriority="50"/>
+    <w:lsdException w:name="Grid Table 6 Colorful Accent 2" w:uiPriority="51"/>
+    <w:lsdException w:name="Grid Table 7 Colorful Accent 2" w:uiPriority="52"/>
+    <w:lsdException w:name="Grid Table 1 Light Accent 3" w:uiPriority="46"/>
+    <w:lsdException w:name="Grid Table 2 Accent 3" w:uiPriority="47"/>
+    <w:lsdException w:name="Grid Table 3 Accent 3" w:uiPriority="48"/>
+    <w:lsdException w:name="Grid Table 4 Accent 3" w:uiPriority="49"/>
+    <w:lsdException w:name="Grid Table 5 Dark Accent 3" w:uiPriority="50"/>
+    <w:lsdException w:name="Grid Table 6 Colorful Accent 3" w:uiPriority="51"/>
+    <w:lsdException w:name="Grid Table 7 Colorful Accent 3" w:uiPriority="52"/>
+    <w:lsdException w:name="Grid Table 1 Light Accent 4" w:uiPriority="46"/>
+    <w:lsdException w:name="Grid Table 2 Accent 4" w:uiPriority="47"/>
+    <w:lsdException w:name="Grid Table 3 Accent 4" w:uiPriority="48"/>
+    <w:lsdException w:name="Grid Table 4 Accent 4" w:uiPriority="49"/>
+    <w:lsdException w:name="Grid Table 5 Dark Accent 4" w:uiPriority="50"/>
+    <w:lsdException w:name="Grid Table 6 Colorful Accent 4" w:uiPriority="51"/>
+    <w:lsdException w:name="Grid Table 7 Colorful Accent 4" w:uiPriority="52"/>
+    <w:lsdException w:name="Grid Table 1 Light Accent 5" w:uiPriority="46"/>
+    <w:lsdException w:name="Grid Table 2 Accent 5" w:uiPriority="47"/>
+    <w:lsdException w:name="Grid Table 3 Accent 5" w:uiPriority="48"/>
+    <w:lsdException w:name="Grid Table 4 Accent 5" w:uiPriority="49"/>
+    <w:lsdException w:name="Grid Table 5 Dark Accent 5" w:uiPriority="50"/>
+    <w:lsdException w:name="Grid Table 6 Colorful Accent 5" w:uiPriority="51"/>
+    <w:lsdException w:name="Grid Table 7 Colorful Accent 5" w:uiPriority="52"/>
+    <w:lsdException w:name="Grid Table 1 Light Accent 6" w:uiPriority="46"/>
+    <w:lsdException w:name="Grid Table 2 Accent 6" w:uiPriority="47"/>
+    <w:lsdException w:name="Grid Table 3 Accent 6" w:uiPriority="48"/>
+    <w:lsdException w:name="Grid Table 4 Accent 6" w:uiPriority="49"/>
+    <w:lsdException w:name="Grid Table 5 Dark Accent 6" w:uiPriority="50"/>
+    <w:lsdException w:name="Grid Table 6 Colorful Accent 6" w:uiPriority="51"/>
+    <w:lsdException w:name="Grid Table 7 Colorful Accent 6" w:uiPriority="52"/>
+    <w:lsdException w:name="List Table 1 Light" w:uiPriority="46"/>
+    <w:lsdException w:name="List Table 2" w:uiPriority="47"/>
+    <w:lsdException w:name="List Table 3" w:uiPriority="48"/>
+    <w:lsdException w:name="List Table 4" w:uiPriority="49"/>
+    <w:lsdException w:name="List Table 5 Dark" w:uiPriority="50"/>
+    <w:lsdException w:name="List Table 6 Colorful" w:uiPriority="51"/>
+    <w:lsdException w:name="List Table 7 Colorful" w:uiPriority="52"/>
+    <w:lsdException w:name="List Table 1 Light Accent 1" w:uiPriority="46"/>
+    <w:lsdException w:name="List Table 2 Accent 1" w:uiPriority="47"/>
+    <w:lsdException w:name="List Table 3 Accent 1" w:uiPriority="48"/>
+    <w:lsdException w:name="List Table 4 Accent 1" w:uiPriority="49"/>
+    <w:lsdException w:name="List Table 5 Dark Accent 1" w:uiPriority="50"/>
+    <w:lsdException w:name="List Table 6 Colorful Accent 1" w:uiPriority="51"/>
+    <w:lsdException w:name="List Table 7 Colorful Accent 1" w:uiPriority="52"/>
+    <w:lsdException w:name="List Table 1 Light Accent 2" w:uiPriority="46"/>
+    <w:lsdException w:name="List Table 2 Accent 2" w:uiPriority="47"/>
+    <w:lsdException w:name="List Table 3 Accent 2" w:uiPriority="48"/>
+    <w:lsdException w:name="List Table 4 Accent 2" w:uiPriority="49"/>
+    <w:lsdException w:name="List Table 5 Dark Accent 2" w:uiPriority="50"/>
+    <w:lsdException w:name="List Table 6 Colorful Accent 2" w:uiPriority="51"/>
+    <w:lsdException w:name="List Table 7 Colorful Accent 2" w:uiPriority="52"/>
+    <w:lsdException w:name="List Table 1 Light Accent 3" w:uiPriority="46"/>
+    <w:lsdException w:name="List Table 2 Accent 3" w:uiPriority="47"/>
+    <w:lsdException w:name="List Table 3 Accent 3" w:uiPriority="48"/>
+    <w:lsdException w:name="List Table 4 Accent 3" w:uiPriority="49"/>
+    <w:lsdException w:name="List Table 5 Dark Accent 3" w:uiPriority="50"/>
+    <w:lsdException w:name="List Table 6 Colorful Accent 3" w:uiPriority="51"/>
+    <w:lsdException w:name="List Table 7 Colorful Accent 3" w:uiPriority="52"/>
+    <w:lsdException w:name="List Table 1 Light Accent 4" w:uiPriority="46"/>
+    <w:lsdException w:name="List Table 2 Accent 4" w:uiPriority="47"/>
+    <w:lsdException w:name="List Table 3 Accent 4" w:uiPriority="48"/>
+    <w:lsdException w:name="List Table 4 Accent 4" w:uiPriority="49"/>
+    <w:lsdException w:name="List Table 5 Dark Accent 4" w:uiPriority="50"/>
+    <w:lsdException w:name="List Table 6 Colorful Accent 4" w:uiPriority="51"/>
+    <w:lsdException w:name="List Table 7 Colorful Accent 4" w:uiPriority="52"/>
+    <w:lsdException w:name="List Table 1 Light Accent 5" w:uiPriority="46"/>
+    <w:lsdException w:name="List Table 2 Accent 5" w:uiPriority="47"/>
+    <w:lsdException w:name="List Table 3 Accent 5" w:uiPriority="48"/>
+    <w:lsdException w:name="List Table 4 Accent 5" w:uiPriority="49"/>
+    <w:lsdException w:name="List Table 5 Dark Accent 5" w:uiPriority="50"/>
+    <w:lsdException w:name="List Table 6 Colorful Accent 5" w:uiPriority="51"/>
+    <w:lsdException w:name="List Table 7 Colorful Accent 5" w:uiPriority="52"/>
+    <w:lsdException w:name="List Table 1 Light Accent 6" w:uiPriority="46"/>
+    <w:lsdException w:name="List Table 2 Accent 6" w:uiPriority="47"/>
+    <w:lsdException w:name="List Table 3 Accent 6" w:uiPriority="48"/>
+    <w:lsdException w:name="List Table 4 Accent 6" w:uiPriority="49"/>
+    <w:lsdException w:name="List Table 5 Dark Accent 6" w:uiPriority="50"/>
+    <w:lsdException w:name="List Table 6 Colorful Accent 6" w:uiPriority="51"/>
+    <w:lsdException w:name="List Table 7 Colorful Accent 6" w:uiPriority="52"/>
   </w:latentStyles>
   <w:style w:type="paragraph" w:default="1" w:styleId="Normal">
     <w:name w:val="Normal"/>
@@ -9890,590 +10292,6 @@
 </w:styles>
 </file>
 
-<file path=word/stylesWithEffects.xml><?xml version="1.0" encoding="utf-8"?>
-<w:styles xmlns:wpc="http://schemas.microsoft.com/office/word/2010/wordprocessingCanvas" xmlns:mc="http://schemas.openxmlformats.org/markup-compatibility/2006" xmlns:o="urn:schemas-microsoft-com:office:office" xmlns:r="http://schemas.openxmlformats.org/officeDocument/2006/relationships" xmlns:m="http://schemas.openxmlformats.org/officeDocument/2006/math" xmlns:v="urn:schemas-microsoft-com:vml" xmlns:wp14="http://schemas.microsoft.com/office/word/2010/wordprocessingDrawing" xmlns:wp="http://schemas.openxmlformats.org/drawingml/2006/wordprocessingDrawing" xmlns:w10="urn:schemas-microsoft-com:office:word" xmlns:w="http://schemas.openxmlformats.org/wordprocessingml/2006/main" xmlns:w14="http://schemas.microsoft.com/office/word/2010/wordml" xmlns:wpg="http://schemas.microsoft.com/office/word/2010/wordprocessingGroup" xmlns:wpi="http://schemas.microsoft.com/office/word/2010/wordprocessingInk" xmlns:wne="http://schemas.microsoft.com/office/word/2006/wordml" xmlns:wps="http://schemas.microsoft.com/office/word/2010/wordprocessingShape" mc:Ignorable="w14 wp14">
-  <w:docDefaults>
-    <w:rPrDefault>
-      <w:rPr>
-        <w:rFonts w:ascii="Calibri" w:eastAsia="MS Mincho" w:hAnsi="Calibri" w:cs="Times New Roman"/>
-        <w:sz w:val="22"/>
-        <w:szCs w:val="22"/>
-        <w:lang w:val="en-US" w:eastAsia="en-US" w:bidi="ar-SA"/>
-      </w:rPr>
-    </w:rPrDefault>
-    <w:pPrDefault/>
-  </w:docDefaults>
-  <w:latentStyles w:defLockedState="0" w:defUIPriority="99" w:defSemiHidden="1" w:defUnhideWhenUsed="1" w:defQFormat="0" w:count="267">
-    <w:lsdException w:name="Normal" w:locked="1" w:semiHidden="0" w:uiPriority="0" w:unhideWhenUsed="0" w:qFormat="1"/>
-    <w:lsdException w:name="heading 1" w:locked="1" w:semiHidden="0" w:uiPriority="0" w:unhideWhenUsed="0" w:qFormat="1"/>
-    <w:lsdException w:name="heading 2" w:locked="1" w:semiHidden="0" w:uiPriority="0" w:unhideWhenUsed="0" w:qFormat="1"/>
-    <w:lsdException w:name="heading 3" w:locked="1" w:semiHidden="0" w:uiPriority="0" w:unhideWhenUsed="0" w:qFormat="1"/>
-    <w:lsdException w:name="heading 4" w:locked="1" w:uiPriority="0" w:qFormat="1"/>
-    <w:lsdException w:name="heading 5" w:locked="1" w:uiPriority="0" w:qFormat="1"/>
-    <w:lsdException w:name="heading 6" w:locked="1" w:uiPriority="0" w:qFormat="1"/>
-    <w:lsdException w:name="heading 7" w:locked="1" w:uiPriority="0" w:qFormat="1"/>
-    <w:lsdException w:name="heading 8" w:locked="1" w:uiPriority="0" w:qFormat="1"/>
-    <w:lsdException w:name="heading 9" w:locked="1" w:uiPriority="0" w:qFormat="1"/>
-    <w:lsdException w:name="toc 1" w:locked="1" w:semiHidden="0" w:uiPriority="39" w:unhideWhenUsed="0"/>
-    <w:lsdException w:name="toc 2" w:locked="1" w:semiHidden="0" w:uiPriority="39" w:unhideWhenUsed="0"/>
-    <w:lsdException w:name="toc 3" w:locked="1" w:semiHidden="0" w:uiPriority="39" w:unhideWhenUsed="0"/>
-    <w:lsdException w:name="toc 4" w:locked="1" w:semiHidden="0" w:uiPriority="0" w:unhideWhenUsed="0"/>
-    <w:lsdException w:name="toc 5" w:locked="1" w:semiHidden="0" w:uiPriority="0" w:unhideWhenUsed="0"/>
-    <w:lsdException w:name="toc 6" w:locked="1" w:semiHidden="0" w:uiPriority="0" w:unhideWhenUsed="0"/>
-    <w:lsdException w:name="toc 7" w:locked="1" w:semiHidden="0" w:uiPriority="0" w:unhideWhenUsed="0"/>
-    <w:lsdException w:name="toc 8" w:locked="1" w:semiHidden="0" w:uiPriority="0" w:unhideWhenUsed="0"/>
-    <w:lsdException w:name="toc 9" w:locked="1" w:semiHidden="0" w:uiPriority="0" w:unhideWhenUsed="0"/>
-    <w:lsdException w:name="caption" w:locked="1" w:uiPriority="0" w:qFormat="1"/>
-    <w:lsdException w:name="Title" w:locked="1" w:semiHidden="0" w:uiPriority="0" w:unhideWhenUsed="0" w:qFormat="1"/>
-    <w:lsdException w:name="Default Paragraph Font" w:locked="1" w:semiHidden="0" w:uiPriority="0" w:unhideWhenUsed="0"/>
-    <w:lsdException w:name="Subtitle" w:locked="1" w:semiHidden="0" w:uiPriority="0" w:unhideWhenUsed="0" w:qFormat="1"/>
-    <w:lsdException w:name="Strong" w:locked="1" w:semiHidden="0" w:uiPriority="0" w:unhideWhenUsed="0" w:qFormat="1"/>
-    <w:lsdException w:name="Emphasis" w:locked="1" w:semiHidden="0" w:uiPriority="0" w:unhideWhenUsed="0" w:qFormat="1"/>
-    <w:lsdException w:name="Table Grid" w:locked="1" w:semiHidden="0" w:uiPriority="0" w:unhideWhenUsed="0"/>
-    <w:lsdException w:name="Placeholder Text" w:unhideWhenUsed="0"/>
-    <w:lsdException w:name="No Spacing" w:semiHidden="0" w:uiPriority="1" w:unhideWhenUsed="0" w:qFormat="1"/>
-    <w:lsdException w:name="Light Shading" w:semiHidden="0" w:uiPriority="60" w:unhideWhenUsed="0"/>
-    <w:lsdException w:name="Light List" w:semiHidden="0" w:uiPriority="61" w:unhideWhenUsed="0"/>
-    <w:lsdException w:name="Light Grid" w:semiHidden="0" w:uiPriority="62" w:unhideWhenUsed="0"/>
-    <w:lsdException w:name="Medium Shading 1" w:semiHidden="0" w:uiPriority="63" w:unhideWhenUsed="0"/>
-    <w:lsdException w:name="Medium Shading 2" w:semiHidden="0" w:uiPriority="64" w:unhideWhenUsed="0"/>
-    <w:lsdException w:name="Medium List 1" w:semiHidden="0" w:uiPriority="65" w:unhideWhenUsed="0"/>
-    <w:lsdException w:name="Medium List 2" w:semiHidden="0" w:uiPriority="66" w:unhideWhenUsed="0"/>
-    <w:lsdException w:name="Medium Grid 1" w:semiHidden="0" w:uiPriority="67" w:unhideWhenUsed="0"/>
-    <w:lsdException w:name="Medium Grid 2" w:semiHidden="0" w:uiPriority="68" w:unhideWhenUsed="0"/>
-    <w:lsdException w:name="Medium Grid 3" w:semiHidden="0" w:uiPriority="69" w:unhideWhenUsed="0"/>
-    <w:lsdException w:name="Dark List" w:semiHidden="0" w:uiPriority="70" w:unhideWhenUsed="0"/>
-    <w:lsdException w:name="Colorful Shading" w:semiHidden="0" w:uiPriority="71" w:unhideWhenUsed="0"/>
-    <w:lsdException w:name="Colorful List" w:semiHidden="0" w:uiPriority="72" w:unhideWhenUsed="0"/>
-    <w:lsdException w:name="Colorful Grid" w:semiHidden="0" w:uiPriority="73" w:unhideWhenUsed="0"/>
-    <w:lsdException w:name="Light Shading Accent 1" w:semiHidden="0" w:uiPriority="60" w:unhideWhenUsed="0"/>
-    <w:lsdException w:name="Light List Accent 1" w:semiHidden="0" w:uiPriority="61" w:unhideWhenUsed="0"/>
-    <w:lsdException w:name="Light Grid Accent 1" w:semiHidden="0" w:uiPriority="62" w:unhideWhenUsed="0"/>
-    <w:lsdException w:name="Medium Shading 1 Accent 1" w:semiHidden="0" w:uiPriority="63" w:unhideWhenUsed="0"/>
-    <w:lsdException w:name="Medium Shading 2 Accent 1" w:semiHidden="0" w:uiPriority="64" w:unhideWhenUsed="0"/>
-    <w:lsdException w:name="Medium List 1 Accent 1" w:semiHidden="0" w:uiPriority="65" w:unhideWhenUsed="0"/>
-    <w:lsdException w:name="Revision" w:unhideWhenUsed="0"/>
-    <w:lsdException w:name="List Paragraph" w:semiHidden="0" w:uiPriority="34" w:unhideWhenUsed="0" w:qFormat="1"/>
-    <w:lsdException w:name="Quote" w:semiHidden="0" w:uiPriority="29" w:unhideWhenUsed="0" w:qFormat="1"/>
-    <w:lsdException w:name="Intense Quote" w:semiHidden="0" w:uiPriority="30" w:unhideWhenUsed="0" w:qFormat="1"/>
-    <w:lsdException w:name="Medium List 2 Accent 1" w:semiHidden="0" w:uiPriority="66" w:unhideWhenUsed="0"/>
-    <w:lsdException w:name="Medium Grid 1 Accent 1" w:semiHidden="0" w:uiPriority="67" w:unhideWhenUsed="0"/>
-    <w:lsdException w:name="Medium Grid 2 Accent 1" w:semiHidden="0" w:uiPriority="68" w:unhideWhenUsed="0"/>
-    <w:lsdException w:name="Medium Grid 3 Accent 1" w:semiHidden="0" w:uiPriority="69" w:unhideWhenUsed="0"/>
-    <w:lsdException w:name="Dark List Accent 1" w:semiHidden="0" w:uiPriority="70" w:unhideWhenUsed="0"/>
-    <w:lsdException w:name="Colorful Shading Accent 1" w:semiHidden="0" w:uiPriority="71" w:unhideWhenUsed="0"/>
-    <w:lsdException w:name="Colorful List Accent 1" w:semiHidden="0" w:uiPriority="72" w:unhideWhenUsed="0"/>
-    <w:lsdException w:name="Colorful Grid Accent 1" w:semiHidden="0" w:uiPriority="73" w:unhideWhenUsed="0"/>
-    <w:lsdException w:name="Light Shading Accent 2" w:semiHidden="0" w:uiPriority="60" w:unhideWhenUsed="0"/>
-    <w:lsdException w:name="Light List Accent 2" w:semiHidden="0" w:uiPriority="61" w:unhideWhenUsed="0"/>
-    <w:lsdException w:name="Light Grid Accent 2" w:semiHidden="0" w:uiPriority="62" w:unhideWhenUsed="0"/>
-    <w:lsdException w:name="Medium Shading 1 Accent 2" w:semiHidden="0" w:uiPriority="63" w:unhideWhenUsed="0"/>
-    <w:lsdException w:name="Medium Shading 2 Accent 2" w:semiHidden="0" w:uiPriority="64" w:unhideWhenUsed="0"/>
-    <w:lsdException w:name="Medium List 1 Accent 2" w:semiHidden="0" w:uiPriority="65" w:unhideWhenUsed="0"/>
-    <w:lsdException w:name="Medium List 2 Accent 2" w:semiHidden="0" w:uiPriority="66" w:unhideWhenUsed="0"/>
-    <w:lsdException w:name="Medium Grid 1 Accent 2" w:semiHidden="0" w:uiPriority="67" w:unhideWhenUsed="0"/>
-    <w:lsdException w:name="Medium Grid 2 Accent 2" w:semiHidden="0" w:uiPriority="68" w:unhideWhenUsed="0"/>
-    <w:lsdException w:name="Medium Grid 3 Accent 2" w:semiHidden="0" w:uiPriority="69" w:unhideWhenUsed="0"/>
-    <w:lsdException w:name="Dark List Accent 2" w:semiHidden="0" w:uiPriority="70" w:unhideWhenUsed="0"/>
-    <w:lsdException w:name="Colorful Shading Accent 2" w:semiHidden="0" w:uiPriority="71" w:unhideWhenUsed="0"/>
-    <w:lsdException w:name="Colorful List Accent 2" w:semiHidden="0" w:uiPriority="72" w:unhideWhenUsed="0"/>
-    <w:lsdException w:name="Colorful Grid Accent 2" w:semiHidden="0" w:uiPriority="73" w:unhideWhenUsed="0"/>
-    <w:lsdException w:name="Light Shading Accent 3" w:semiHidden="0" w:uiPriority="60" w:unhideWhenUsed="0"/>
-    <w:lsdException w:name="Light List Accent 3" w:semiHidden="0" w:uiPriority="61" w:unhideWhenUsed="0"/>
-    <w:lsdException w:name="Light Grid Accent 3" w:semiHidden="0" w:uiPriority="62" w:unhideWhenUsed="0"/>
-    <w:lsdException w:name="Medium Shading 1 Accent 3" w:semiHidden="0" w:uiPriority="63" w:unhideWhenUsed="0"/>
-    <w:lsdException w:name="Medium Shading 2 Accent 3" w:semiHidden="0" w:uiPriority="64" w:unhideWhenUsed="0"/>
-    <w:lsdException w:name="Medium List 1 Accent 3" w:semiHidden="0" w:uiPriority="65" w:unhideWhenUsed="0"/>
-    <w:lsdException w:name="Medium List 2 Accent 3" w:semiHidden="0" w:uiPriority="66" w:unhideWhenUsed="0"/>
-    <w:lsdException w:name="Medium Grid 1 Accent 3" w:semiHidden="0" w:uiPriority="67" w:unhideWhenUsed="0"/>
-    <w:lsdException w:name="Medium Grid 2 Accent 3" w:semiHidden="0" w:uiPriority="68" w:unhideWhenUsed="0"/>
-    <w:lsdException w:name="Medium Grid 3 Accent 3" w:semiHidden="0" w:uiPriority="69" w:unhideWhenUsed="0"/>
-    <w:lsdException w:name="Dark List Accent 3" w:semiHidden="0" w:uiPriority="70" w:unhideWhenUsed="0"/>
-    <w:lsdException w:name="Colorful Shading Accent 3" w:semiHidden="0" w:uiPriority="71" w:unhideWhenUsed="0"/>
-    <w:lsdException w:name="Colorful List Accent 3" w:semiHidden="0" w:uiPriority="72" w:unhideWhenUsed="0"/>
-    <w:lsdException w:name="Colorful Grid Accent 3" w:semiHidden="0" w:uiPriority="73" w:unhideWhenUsed="0"/>
-    <w:lsdException w:name="Light Shading Accent 4" w:semiHidden="0" w:uiPriority="60" w:unhideWhenUsed="0"/>
-    <w:lsdException w:name="Light List Accent 4" w:semiHidden="0" w:uiPriority="61" w:unhideWhenUsed="0"/>
-    <w:lsdException w:name="Light Grid Accent 4" w:semiHidden="0" w:uiPriority="62" w:unhideWhenUsed="0"/>
-    <w:lsdException w:name="Medium Shading 1 Accent 4" w:semiHidden="0" w:uiPriority="63" w:unhideWhenUsed="0"/>
-    <w:lsdException w:name="Medium Shading 2 Accent 4" w:semiHidden="0" w:uiPriority="64" w:unhideWhenUsed="0"/>
-    <w:lsdException w:name="Medium List 1 Accent 4" w:semiHidden="0" w:uiPriority="65" w:unhideWhenUsed="0"/>
-    <w:lsdException w:name="Medium List 2 Accent 4" w:semiHidden="0" w:uiPriority="66" w:unhideWhenUsed="0"/>
-    <w:lsdException w:name="Medium Grid 1 Accent 4" w:semiHidden="0" w:uiPriority="67" w:unhideWhenUsed="0"/>
-    <w:lsdException w:name="Medium Grid 2 Accent 4" w:semiHidden="0" w:uiPriority="68" w:unhideWhenUsed="0"/>
-    <w:lsdException w:name="Medium Grid 3 Accent 4" w:semiHidden="0" w:uiPriority="69" w:unhideWhenUsed="0"/>
-    <w:lsdException w:name="Dark List Accent 4" w:semiHidden="0" w:uiPriority="70" w:unhideWhenUsed="0"/>
-    <w:lsdException w:name="Colorful Shading Accent 4" w:semiHidden="0" w:uiPriority="71" w:unhideWhenUsed="0"/>
-    <w:lsdException w:name="Colorful List Accent 4" w:semiHidden="0" w:uiPriority="72" w:unhideWhenUsed="0"/>
-    <w:lsdException w:name="Colorful Grid Accent 4" w:semiHidden="0" w:uiPriority="73" w:unhideWhenUsed="0"/>
-    <w:lsdException w:name="Light Shading Accent 5" w:semiHidden="0" w:uiPriority="60" w:unhideWhenUsed="0"/>
-    <w:lsdException w:name="Light List Accent 5" w:semiHidden="0" w:uiPriority="61" w:unhideWhenUsed="0"/>
-    <w:lsdException w:name="Light Grid Accent 5" w:semiHidden="0" w:uiPriority="62" w:unhideWhenUsed="0"/>
-    <w:lsdException w:name="Medium Shading 1 Accent 5" w:semiHidden="0" w:uiPriority="63" w:unhideWhenUsed="0"/>
-    <w:lsdException w:name="Medium Shading 2 Accent 5" w:semiHidden="0" w:uiPriority="64" w:unhideWhenUsed="0"/>
-    <w:lsdException w:name="Medium List 1 Accent 5" w:semiHidden="0" w:uiPriority="65" w:unhideWhenUsed="0"/>
-    <w:lsdException w:name="Medium List 2 Accent 5" w:semiHidden="0" w:uiPriority="66" w:unhideWhenUsed="0"/>
-    <w:lsdException w:name="Medium Grid 1 Accent 5" w:semiHidden="0" w:uiPriority="67" w:unhideWhenUsed="0"/>
-    <w:lsdException w:name="Medium Grid 2 Accent 5" w:semiHidden="0" w:uiPriority="68" w:unhideWhenUsed="0"/>
-    <w:lsdException w:name="Medium Grid 3 Accent 5" w:semiHidden="0" w:uiPriority="69" w:unhideWhenUsed="0"/>
-    <w:lsdException w:name="Dark List Accent 5" w:semiHidden="0" w:uiPriority="70" w:unhideWhenUsed="0"/>
-    <w:lsdException w:name="Colorful Shading Accent 5" w:semiHidden="0" w:uiPriority="71" w:unhideWhenUsed="0"/>
-    <w:lsdException w:name="Colorful List Accent 5" w:semiHidden="0" w:uiPriority="72" w:unhideWhenUsed="0"/>
-    <w:lsdException w:name="Colorful Grid Accent 5" w:semiHidden="0" w:uiPriority="73" w:unhideWhenUsed="0"/>
-    <w:lsdException w:name="Light Shading Accent 6" w:semiHidden="0" w:uiPriority="60" w:unhideWhenUsed="0"/>
-    <w:lsdException w:name="Light List Accent 6" w:semiHidden="0" w:uiPriority="61" w:unhideWhenUsed="0"/>
-    <w:lsdException w:name="Light Grid Accent 6" w:semiHidden="0" w:uiPriority="62" w:unhideWhenUsed="0"/>
-    <w:lsdException w:name="Medium Shading 1 Accent 6" w:semiHidden="0" w:uiPriority="63" w:unhideWhenUsed="0"/>
-    <w:lsdException w:name="Medium Shading 2 Accent 6" w:semiHidden="0" w:uiPriority="64" w:unhideWhenUsed="0"/>
-    <w:lsdException w:name="Medium List 1 Accent 6" w:semiHidden="0" w:uiPriority="65" w:unhideWhenUsed="0"/>
-    <w:lsdException w:name="Medium List 2 Accent 6" w:semiHidden="0" w:uiPriority="66" w:unhideWhenUsed="0"/>
-    <w:lsdException w:name="Medium Grid 1 Accent 6" w:semiHidden="0" w:uiPriority="67" w:unhideWhenUsed="0"/>
-    <w:lsdException w:name="Medium Grid 2 Accent 6" w:semiHidden="0" w:uiPriority="68" w:unhideWhenUsed="0"/>
-    <w:lsdException w:name="Medium Grid 3 Accent 6" w:semiHidden="0" w:uiPriority="69" w:unhideWhenUsed="0"/>
-    <w:lsdException w:name="Dark List Accent 6" w:semiHidden="0" w:uiPriority="70" w:unhideWhenUsed="0"/>
-    <w:lsdException w:name="Colorful Shading Accent 6" w:semiHidden="0" w:uiPriority="71" w:unhideWhenUsed="0"/>
-    <w:lsdException w:name="Colorful List Accent 6" w:semiHidden="0" w:uiPriority="72" w:unhideWhenUsed="0"/>
-    <w:lsdException w:name="Colorful Grid Accent 6" w:semiHidden="0" w:uiPriority="73" w:unhideWhenUsed="0"/>
-    <w:lsdException w:name="Subtle Emphasis" w:semiHidden="0" w:uiPriority="19" w:unhideWhenUsed="0" w:qFormat="1"/>
-    <w:lsdException w:name="Intense Emphasis" w:semiHidden="0" w:uiPriority="21" w:unhideWhenUsed="0" w:qFormat="1"/>
-    <w:lsdException w:name="Subtle Reference" w:semiHidden="0" w:uiPriority="31" w:unhideWhenUsed="0" w:qFormat="1"/>
-    <w:lsdException w:name="Intense Reference" w:semiHidden="0" w:uiPriority="32" w:unhideWhenUsed="0" w:qFormat="1"/>
-    <w:lsdException w:name="Book Title" w:semiHidden="0" w:uiPriority="33" w:unhideWhenUsed="0" w:qFormat="1"/>
-    <w:lsdException w:name="Bibliography" w:uiPriority="37"/>
-    <w:lsdException w:name="TOC Heading" w:semiHidden="0" w:uiPriority="39" w:unhideWhenUsed="0" w:qFormat="1"/>
-  </w:latentStyles>
-  <w:style w:type="paragraph" w:default="1" w:styleId="Normal">
-    <w:name w:val="Normal"/>
-    <w:qFormat/>
-    <w:rsid w:val="001E4C38"/>
-    <w:pPr>
-      <w:spacing w:after="200" w:line="276" w:lineRule="auto"/>
-    </w:pPr>
-    <w:rPr>
-      <w:lang w:val="en-CA" w:eastAsia="ja-JP"/>
-    </w:rPr>
-  </w:style>
-  <w:style w:type="paragraph" w:styleId="Heading1">
-    <w:name w:val="heading 1"/>
-    <w:basedOn w:val="Normal"/>
-    <w:next w:val="Normal"/>
-    <w:link w:val="Heading1Char"/>
-    <w:uiPriority w:val="99"/>
-    <w:qFormat/>
-    <w:rsid w:val="00331DA1"/>
-    <w:pPr>
-      <w:keepNext/>
-      <w:keepLines/>
-      <w:spacing w:before="480" w:after="0"/>
-      <w:outlineLvl w:val="0"/>
-    </w:pPr>
-    <w:rPr>
-      <w:rFonts w:ascii="Cambria" w:eastAsia="MS Gothic" w:hAnsi="Cambria"/>
-      <w:b/>
-      <w:bCs/>
-      <w:color w:val="365F91"/>
-      <w:sz w:val="28"/>
-      <w:szCs w:val="28"/>
-    </w:rPr>
-  </w:style>
-  <w:style w:type="paragraph" w:styleId="Heading2">
-    <w:name w:val="heading 2"/>
-    <w:basedOn w:val="Normal"/>
-    <w:next w:val="Normal"/>
-    <w:link w:val="Heading2Char"/>
-    <w:uiPriority w:val="99"/>
-    <w:qFormat/>
-    <w:rsid w:val="00685A2B"/>
-    <w:pPr>
-      <w:keepNext/>
-      <w:keepLines/>
-      <w:spacing w:before="200" w:after="0"/>
-      <w:outlineLvl w:val="1"/>
-    </w:pPr>
-    <w:rPr>
-      <w:rFonts w:ascii="Cambria" w:eastAsia="MS Gothic" w:hAnsi="Cambria"/>
-      <w:b/>
-      <w:bCs/>
-      <w:color w:val="4F81BD"/>
-      <w:sz w:val="26"/>
-      <w:szCs w:val="26"/>
-    </w:rPr>
-  </w:style>
-  <w:style w:type="paragraph" w:styleId="Heading3">
-    <w:name w:val="heading 3"/>
-    <w:basedOn w:val="Normal"/>
-    <w:next w:val="Normal"/>
-    <w:link w:val="Heading3Char"/>
-    <w:uiPriority w:val="99"/>
-    <w:qFormat/>
-    <w:rsid w:val="00345571"/>
-    <w:pPr>
-      <w:keepNext/>
-      <w:keepLines/>
-      <w:spacing w:before="200" w:after="0"/>
-      <w:outlineLvl w:val="2"/>
-    </w:pPr>
-    <w:rPr>
-      <w:rFonts w:ascii="Cambria" w:eastAsia="MS Gothic" w:hAnsi="Cambria"/>
-      <w:b/>
-      <w:bCs/>
-      <w:color w:val="4F81BD"/>
-    </w:rPr>
-  </w:style>
-  <w:style w:type="character" w:default="1" w:styleId="DefaultParagraphFont">
-    <w:name w:val="Default Paragraph Font"/>
-    <w:uiPriority w:val="1"/>
-    <w:semiHidden/>
-    <w:unhideWhenUsed/>
-  </w:style>
-  <w:style w:type="table" w:default="1" w:styleId="TableNormal">
-    <w:name w:val="Normal Table"/>
-    <w:uiPriority w:val="99"/>
-    <w:semiHidden/>
-    <w:unhideWhenUsed/>
-    <w:tblPr>
-      <w:tblInd w:w="0" w:type="dxa"/>
-      <w:tblCellMar>
-        <w:top w:w="0" w:type="dxa"/>
-        <w:left w:w="108" w:type="dxa"/>
-        <w:bottom w:w="0" w:type="dxa"/>
-        <w:right w:w="108" w:type="dxa"/>
-      </w:tblCellMar>
-    </w:tblPr>
-  </w:style>
-  <w:style w:type="numbering" w:default="1" w:styleId="NoList">
-    <w:name w:val="No List"/>
-    <w:uiPriority w:val="99"/>
-    <w:semiHidden/>
-    <w:unhideWhenUsed/>
-  </w:style>
-  <w:style w:type="character" w:customStyle="1" w:styleId="Heading1Char">
-    <w:name w:val="Heading 1 Char"/>
-    <w:basedOn w:val="DefaultParagraphFont"/>
-    <w:link w:val="Heading1"/>
-    <w:uiPriority w:val="99"/>
-    <w:locked/>
-    <w:rsid w:val="00331DA1"/>
-    <w:rPr>
-      <w:rFonts w:ascii="Cambria" w:eastAsia="MS Gothic" w:hAnsi="Cambria" w:cs="Times New Roman"/>
-      <w:b/>
-      <w:bCs/>
-      <w:color w:val="365F91"/>
-      <w:sz w:val="28"/>
-      <w:szCs w:val="28"/>
-    </w:rPr>
-  </w:style>
-  <w:style w:type="character" w:customStyle="1" w:styleId="Heading2Char">
-    <w:name w:val="Heading 2 Char"/>
-    <w:basedOn w:val="DefaultParagraphFont"/>
-    <w:link w:val="Heading2"/>
-    <w:uiPriority w:val="99"/>
-    <w:locked/>
-    <w:rsid w:val="00685A2B"/>
-    <w:rPr>
-      <w:rFonts w:ascii="Cambria" w:eastAsia="MS Gothic" w:hAnsi="Cambria" w:cs="Times New Roman"/>
-      <w:b/>
-      <w:bCs/>
-      <w:color w:val="4F81BD"/>
-      <w:sz w:val="26"/>
-      <w:szCs w:val="26"/>
-    </w:rPr>
-  </w:style>
-  <w:style w:type="character" w:customStyle="1" w:styleId="Heading3Char">
-    <w:name w:val="Heading 3 Char"/>
-    <w:basedOn w:val="DefaultParagraphFont"/>
-    <w:link w:val="Heading3"/>
-    <w:uiPriority w:val="99"/>
-    <w:locked/>
-    <w:rsid w:val="00345571"/>
-    <w:rPr>
-      <w:rFonts w:ascii="Cambria" w:eastAsia="MS Gothic" w:hAnsi="Cambria" w:cs="Times New Roman"/>
-      <w:b/>
-      <w:bCs/>
-      <w:color w:val="4F81BD"/>
-    </w:rPr>
-  </w:style>
-  <w:style w:type="paragraph" w:styleId="ListParagraph">
-    <w:name w:val="List Paragraph"/>
-    <w:basedOn w:val="Normal"/>
-    <w:uiPriority w:val="99"/>
-    <w:qFormat/>
-    <w:rsid w:val="000D269F"/>
-    <w:pPr>
-      <w:ind w:left="720"/>
-      <w:contextualSpacing/>
-    </w:pPr>
-  </w:style>
-  <w:style w:type="character" w:styleId="Hyperlink">
-    <w:name w:val="Hyperlink"/>
-    <w:basedOn w:val="DefaultParagraphFont"/>
-    <w:uiPriority w:val="99"/>
-    <w:rsid w:val="0022501A"/>
-    <w:rPr>
-      <w:rFonts w:cs="Times New Roman"/>
-      <w:color w:val="0000FF"/>
-      <w:u w:val="single"/>
-    </w:rPr>
-  </w:style>
-  <w:style w:type="paragraph" w:styleId="BalloonText">
-    <w:name w:val="Balloon Text"/>
-    <w:basedOn w:val="Normal"/>
-    <w:link w:val="BalloonTextChar"/>
-    <w:uiPriority w:val="99"/>
-    <w:semiHidden/>
-    <w:rsid w:val="00685A2B"/>
-    <w:pPr>
-      <w:spacing w:after="0" w:line="240" w:lineRule="auto"/>
-    </w:pPr>
-    <w:rPr>
-      <w:rFonts w:ascii="Tahoma" w:hAnsi="Tahoma" w:cs="Tahoma"/>
-      <w:sz w:val="16"/>
-      <w:szCs w:val="16"/>
-    </w:rPr>
-  </w:style>
-  <w:style w:type="character" w:customStyle="1" w:styleId="BalloonTextChar">
-    <w:name w:val="Balloon Text Char"/>
-    <w:basedOn w:val="DefaultParagraphFont"/>
-    <w:link w:val="BalloonText"/>
-    <w:uiPriority w:val="99"/>
-    <w:semiHidden/>
-    <w:locked/>
-    <w:rsid w:val="00685A2B"/>
-    <w:rPr>
-      <w:rFonts w:ascii="Tahoma" w:hAnsi="Tahoma" w:cs="Tahoma"/>
-      <w:sz w:val="16"/>
-      <w:szCs w:val="16"/>
-    </w:rPr>
-  </w:style>
-  <w:style w:type="paragraph" w:styleId="TOCHeading">
-    <w:name w:val="TOC Heading"/>
-    <w:basedOn w:val="Heading1"/>
-    <w:next w:val="Normal"/>
-    <w:uiPriority w:val="99"/>
-    <w:qFormat/>
-    <w:rsid w:val="000560A7"/>
-    <w:pPr>
-      <w:outlineLvl w:val="9"/>
-    </w:pPr>
-    <w:rPr>
-      <w:lang w:val="en-US" w:eastAsia="en-US"/>
-    </w:rPr>
-  </w:style>
-  <w:style w:type="paragraph" w:styleId="TOC1">
-    <w:name w:val="toc 1"/>
-    <w:basedOn w:val="Normal"/>
-    <w:next w:val="Normal"/>
-    <w:autoRedefine/>
-    <w:uiPriority w:val="39"/>
-    <w:rsid w:val="000560A7"/>
-    <w:pPr>
-      <w:spacing w:after="100"/>
-    </w:pPr>
-  </w:style>
-  <w:style w:type="paragraph" w:styleId="TOC2">
-    <w:name w:val="toc 2"/>
-    <w:basedOn w:val="Normal"/>
-    <w:next w:val="Normal"/>
-    <w:autoRedefine/>
-    <w:uiPriority w:val="39"/>
-    <w:rsid w:val="000560A7"/>
-    <w:pPr>
-      <w:spacing w:after="100"/>
-      <w:ind w:left="220"/>
-    </w:pPr>
-  </w:style>
-  <w:style w:type="paragraph" w:styleId="TOC3">
-    <w:name w:val="toc 3"/>
-    <w:basedOn w:val="Normal"/>
-    <w:next w:val="Normal"/>
-    <w:autoRedefine/>
-    <w:uiPriority w:val="39"/>
-    <w:rsid w:val="00345571"/>
-    <w:pPr>
-      <w:spacing w:after="100"/>
-      <w:ind w:left="440"/>
-    </w:pPr>
-  </w:style>
-  <w:style w:type="paragraph" w:styleId="Header">
-    <w:name w:val="header"/>
-    <w:basedOn w:val="Normal"/>
-    <w:link w:val="HeaderChar"/>
-    <w:uiPriority w:val="99"/>
-    <w:semiHidden/>
-    <w:rsid w:val="00345571"/>
-    <w:pPr>
-      <w:tabs>
-        <w:tab w:val="center" w:pos="4680"/>
-        <w:tab w:val="right" w:pos="9360"/>
-      </w:tabs>
-      <w:spacing w:after="0" w:line="240" w:lineRule="auto"/>
-    </w:pPr>
-  </w:style>
-  <w:style w:type="character" w:customStyle="1" w:styleId="HeaderChar">
-    <w:name w:val="Header Char"/>
-    <w:basedOn w:val="DefaultParagraphFont"/>
-    <w:link w:val="Header"/>
-    <w:uiPriority w:val="99"/>
-    <w:semiHidden/>
-    <w:locked/>
-    <w:rsid w:val="00345571"/>
-    <w:rPr>
-      <w:rFonts w:cs="Times New Roman"/>
-    </w:rPr>
-  </w:style>
-  <w:style w:type="paragraph" w:styleId="Footer">
-    <w:name w:val="footer"/>
-    <w:basedOn w:val="Normal"/>
-    <w:link w:val="FooterChar"/>
-    <w:uiPriority w:val="99"/>
-    <w:semiHidden/>
-    <w:rsid w:val="00345571"/>
-    <w:pPr>
-      <w:tabs>
-        <w:tab w:val="center" w:pos="4680"/>
-        <w:tab w:val="right" w:pos="9360"/>
-      </w:tabs>
-      <w:spacing w:after="0" w:line="240" w:lineRule="auto"/>
-    </w:pPr>
-  </w:style>
-  <w:style w:type="character" w:customStyle="1" w:styleId="FooterChar">
-    <w:name w:val="Footer Char"/>
-    <w:basedOn w:val="DefaultParagraphFont"/>
-    <w:link w:val="Footer"/>
-    <w:uiPriority w:val="99"/>
-    <w:semiHidden/>
-    <w:locked/>
-    <w:rsid w:val="00345571"/>
-    <w:rPr>
-      <w:rFonts w:cs="Times New Roman"/>
-    </w:rPr>
-  </w:style>
-  <w:style w:type="table" w:styleId="TableGrid">
-    <w:name w:val="Table Grid"/>
-    <w:basedOn w:val="TableNormal"/>
-    <w:uiPriority w:val="99"/>
-    <w:rsid w:val="00CB0D3C"/>
-    <w:rPr>
-      <w:sz w:val="20"/>
-      <w:szCs w:val="20"/>
-    </w:rPr>
-    <w:tblPr>
-      <w:tblBorders>
-        <w:top w:val="single" w:sz="4" w:space="0" w:color="000000"/>
-        <w:left w:val="single" w:sz="4" w:space="0" w:color="000000"/>
-        <w:bottom w:val="single" w:sz="4" w:space="0" w:color="000000"/>
-        <w:right w:val="single" w:sz="4" w:space="0" w:color="000000"/>
-        <w:insideH w:val="single" w:sz="4" w:space="0" w:color="000000"/>
-        <w:insideV w:val="single" w:sz="4" w:space="0" w:color="000000"/>
-      </w:tblBorders>
-    </w:tblPr>
-  </w:style>
-  <w:style w:type="character" w:styleId="PageNumber">
-    <w:name w:val="page number"/>
-    <w:basedOn w:val="DefaultParagraphFont"/>
-    <w:uiPriority w:val="99"/>
-    <w:rsid w:val="00062578"/>
-    <w:rPr>
-      <w:rFonts w:cs="Times New Roman"/>
-    </w:rPr>
-  </w:style>
-  <w:style w:type="table" w:styleId="LightShading">
-    <w:name w:val="Light Shading"/>
-    <w:basedOn w:val="TableNormal"/>
-    <w:uiPriority w:val="60"/>
-    <w:rsid w:val="00740B64"/>
-    <w:rPr>
-      <w:rFonts w:asciiTheme="minorHAnsi" w:eastAsiaTheme="minorHAnsi" w:hAnsiTheme="minorHAnsi" w:cstheme="minorBidi"/>
-      <w:color w:val="000000" w:themeColor="text1" w:themeShade="BF"/>
-    </w:rPr>
-    <w:tblPr>
-      <w:tblStyleRowBandSize w:val="1"/>
-      <w:tblStyleColBandSize w:val="1"/>
-      <w:tblBorders>
-        <w:top w:val="single" w:sz="8" w:space="0" w:color="000000" w:themeColor="text1"/>
-        <w:bottom w:val="single" w:sz="8" w:space="0" w:color="000000" w:themeColor="text1"/>
-      </w:tblBorders>
-    </w:tblPr>
-    <w:tblStylePr w:type="firstRow">
-      <w:pPr>
-        <w:spacing w:before="0" w:after="0" w:line="240" w:lineRule="auto"/>
-      </w:pPr>
-      <w:rPr>
-        <w:b/>
-        <w:bCs/>
-      </w:rPr>
-      <w:tblPr/>
-      <w:tcPr>
-        <w:tcBorders>
-          <w:top w:val="single" w:sz="8" w:space="0" w:color="000000" w:themeColor="text1"/>
-          <w:left w:val="nil"/>
-          <w:bottom w:val="single" w:sz="8" w:space="0" w:color="000000" w:themeColor="text1"/>
-          <w:right w:val="nil"/>
-          <w:insideH w:val="nil"/>
-          <w:insideV w:val="nil"/>
-        </w:tcBorders>
-      </w:tcPr>
-    </w:tblStylePr>
-    <w:tblStylePr w:type="lastRow">
-      <w:pPr>
-        <w:spacing w:before="0" w:after="0" w:line="240" w:lineRule="auto"/>
-      </w:pPr>
-      <w:rPr>
-        <w:b/>
-        <w:bCs/>
-      </w:rPr>
-      <w:tblPr/>
-      <w:tcPr>
-        <w:tcBorders>
-          <w:top w:val="single" w:sz="8" w:space="0" w:color="000000" w:themeColor="text1"/>
-          <w:left w:val="nil"/>
-          <w:bottom w:val="single" w:sz="8" w:space="0" w:color="000000" w:themeColor="text1"/>
-          <w:right w:val="nil"/>
-          <w:insideH w:val="nil"/>
-          <w:insideV w:val="nil"/>
-        </w:tcBorders>
-      </w:tcPr>
-    </w:tblStylePr>
-    <w:tblStylePr w:type="firstCol">
-      <w:rPr>
-        <w:b/>
-        <w:bCs/>
-      </w:rPr>
-    </w:tblStylePr>
-    <w:tblStylePr w:type="lastCol">
-      <w:rPr>
-        <w:b/>
-        <w:bCs/>
-      </w:rPr>
-    </w:tblStylePr>
-    <w:tblStylePr w:type="band1Vert">
-      <w:tblPr/>
-      <w:tcPr>
-        <w:tcBorders>
-          <w:left w:val="nil"/>
-          <w:right w:val="nil"/>
-          <w:insideH w:val="nil"/>
-          <w:insideV w:val="nil"/>
-        </w:tcBorders>
-        <w:shd w:val="clear" w:color="auto" w:fill="C0C0C0" w:themeFill="text1" w:themeFillTint="3F"/>
-      </w:tcPr>
-    </w:tblStylePr>
-    <w:tblStylePr w:type="band1Horz">
-      <w:tblPr/>
-      <w:tcPr>
-        <w:tcBorders>
-          <w:left w:val="nil"/>
-          <w:right w:val="nil"/>
-          <w:insideH w:val="nil"/>
-          <w:insideV w:val="nil"/>
-        </w:tcBorders>
-        <w:shd w:val="clear" w:color="auto" w:fill="C0C0C0" w:themeFill="text1" w:themeFillTint="3F"/>
-      </w:tcPr>
-    </w:tblStylePr>
-  </w:style>
-</w:styles>
-</file>
-
 <file path=word/theme/theme1.xml><?xml version="1.0" encoding="utf-8"?>
 <a:theme xmlns:a="http://schemas.openxmlformats.org/drawingml/2006/main" name="Office Theme">
   <a:themeElements>
@@ -10762,7 +10580,7 @@
 </file>
 
 <file path=customXml/itemProps1.xml><?xml version="1.0" encoding="utf-8"?>
-<ds:datastoreItem xmlns:ds="http://schemas.openxmlformats.org/officeDocument/2006/customXml" ds:itemID="{C89198E7-0E2B-4201-B096-CC388DC1884B}">
+<ds:datastoreItem xmlns:ds="http://schemas.openxmlformats.org/officeDocument/2006/customXml" ds:itemID="{A2D34AA2-3713-40BD-A35E-DD4621D2C0A4}">
   <ds:schemaRefs>
     <ds:schemaRef ds:uri="http://schemas.openxmlformats.org/officeDocument/2006/bibliography"/>
   </ds:schemaRefs>

</xml_diff>